<commit_message>
Added assigned courtroom to trial to court.
</commit_message>
<xml_diff>
--- a/resources/Templates/Trial_To_Court_Hearing_Notice_Template.docx
+++ b/resources/Templates/Trial_To_Court_Hearing_Notice_Template.docx
@@ -137,7 +137,7 @@
                       <w:b/>
                       <w:noProof/>
                     </w:rPr>
-                    <w:t xml:space="preserve">2022-Jun-26    6:11 AM </w:t>
+                    <w:t xml:space="preserve">2022-Jul-02    8:54 AM </w:t>
                   </w:r>
                   <w:r>
                     <w:rPr>
@@ -291,21 +291,7 @@
         <w:rPr>
           <w:rFonts w:ascii="Palatino Linotype" w:hAnsi="Palatino Linotype"/>
         </w:rPr>
-        <w:t xml:space="preserve">Case No. </w:t>
-      </w:r>
-      <w:proofErr w:type="gramStart"/>
-      <w:r>
-        <w:rPr>
-          <w:rFonts w:ascii="Palatino Linotype" w:hAnsi="Palatino Linotype"/>
-        </w:rPr>
-        <w:t>{{ case</w:t>
-      </w:r>
-      <w:proofErr w:type="gramEnd"/>
-      <w:r>
-        <w:rPr>
-          <w:rFonts w:ascii="Palatino Linotype" w:hAnsi="Palatino Linotype"/>
-        </w:rPr>
-        <w:t>_number }</w:t>
+        <w:t>Case No. {{ case_number }</w:t>
       </w:r>
       <w:r>
         <w:rPr>
@@ -329,19 +315,11 @@
           <w:rFonts w:ascii="Palatino Linotype" w:hAnsi="Palatino Linotype"/>
         </w:rPr>
       </w:pPr>
-      <w:proofErr w:type="gramStart"/>
-      <w:r>
-        <w:rPr>
-          <w:rFonts w:ascii="Palatino Linotype" w:hAnsi="Palatino Linotype"/>
-        </w:rPr>
-        <w:t>{{ defendant</w:t>
-      </w:r>
-      <w:proofErr w:type="gramEnd"/>
-      <w:r>
-        <w:rPr>
-          <w:rFonts w:ascii="Palatino Linotype" w:hAnsi="Palatino Linotype"/>
-        </w:rPr>
-        <w:t>.first_name }} {{ defendant.last_name }},</w:t>
+      <w:r>
+        <w:rPr>
+          <w:rFonts w:ascii="Palatino Linotype" w:hAnsi="Palatino Linotype"/>
+        </w:rPr>
+        <w:t>{{ defendant.first_name }} {{ defendant.last_name }},</w:t>
       </w:r>
       <w:r>
         <w:rPr>
@@ -488,23 +466,13 @@
         </w:rPr>
         <w:tab/>
       </w:r>
-      <w:proofErr w:type="gramStart"/>
       <w:r>
         <w:rPr>
           <w:rFonts w:ascii="Palatino Linotype" w:hAnsi="Palatino Linotype"/>
           <w:b/>
           <w:bCs/>
         </w:rPr>
-        <w:t>{{ judicial</w:t>
-      </w:r>
-      <w:proofErr w:type="gramEnd"/>
-      <w:r>
-        <w:rPr>
-          <w:rFonts w:ascii="Palatino Linotype" w:hAnsi="Palatino Linotype"/>
-          <w:b/>
-          <w:bCs/>
-        </w:rPr>
-        <w:t>_officer.</w:t>
+        <w:t>{{ judicial_officer.</w:t>
       </w:r>
       <w:r>
         <w:rPr>
@@ -648,16 +616,15 @@
           <w:b/>
           <w:bCs/>
         </w:rPr>
-        <w:t xml:space="preserve"> on </w:t>
-      </w:r>
-      <w:proofErr w:type="gramStart"/>
+        <w:t xml:space="preserve"> on {{ </w:t>
+      </w:r>
       <w:r>
         <w:rPr>
           <w:rFonts w:ascii="Palatino Linotype" w:hAnsi="Palatino Linotype"/>
           <w:b/>
           <w:bCs/>
         </w:rPr>
-        <w:t xml:space="preserve">{{ </w:t>
+        <w:t>trial</w:t>
       </w:r>
       <w:r>
         <w:rPr>
@@ -665,16 +632,35 @@
           <w:b/>
           <w:bCs/>
         </w:rPr>
-        <w:t>trial</w:t>
-      </w:r>
-      <w:proofErr w:type="gramEnd"/>
+        <w:t>_date }}</w:t>
+      </w:r>
+      <w:r>
+        <w:rPr>
+          <w:rFonts w:ascii="Palatino Linotype" w:hAnsi="Palatino Linotype"/>
+        </w:rPr>
+        <w:t>,</w:t>
+      </w:r>
       <w:r>
         <w:rPr>
           <w:rFonts w:ascii="Palatino Linotype" w:hAnsi="Palatino Linotype"/>
           <w:b/>
           <w:bCs/>
         </w:rPr>
-        <w:t>_date }}</w:t>
+        <w:t xml:space="preserve"> </w:t>
+      </w:r>
+      <w:r>
+        <w:rPr>
+          <w:rFonts w:ascii="Palatino Linotype" w:hAnsi="Palatino Linotype"/>
+        </w:rPr>
+        <w:t>at</w:t>
+      </w:r>
+      <w:r>
+        <w:rPr>
+          <w:rFonts w:ascii="Palatino Linotype" w:hAnsi="Palatino Linotype"/>
+          <w:b/>
+          <w:bCs/>
+        </w:rPr>
+        <w:t xml:space="preserve"> {{ trial_time }}</w:t>
       </w:r>
       <w:r>
         <w:rPr>
@@ -685,42 +671,14 @@
       <w:r>
         <w:rPr>
           <w:rFonts w:ascii="Palatino Linotype" w:hAnsi="Palatino Linotype"/>
-          <w:b/>
-          <w:bCs/>
-        </w:rPr>
-        <w:t xml:space="preserve"> </w:t>
-      </w:r>
-      <w:r>
-        <w:rPr>
-          <w:rFonts w:ascii="Palatino Linotype" w:hAnsi="Palatino Linotype"/>
-        </w:rPr>
-        <w:t>at</w:t>
-      </w:r>
-      <w:r>
-        <w:rPr>
-          <w:rFonts w:ascii="Palatino Linotype" w:hAnsi="Palatino Linotype"/>
-          <w:b/>
-          <w:bCs/>
-        </w:rPr>
-        <w:t xml:space="preserve"> {{ trial_time }}</w:t>
-      </w:r>
-      <w:r>
-        <w:rPr>
-          <w:rFonts w:ascii="Palatino Linotype" w:hAnsi="Palatino Linotype"/>
-        </w:rPr>
-        <w:t>,</w:t>
-      </w:r>
-      <w:r>
-        <w:rPr>
-          <w:rFonts w:ascii="Palatino Linotype" w:hAnsi="Palatino Linotype"/>
-        </w:rPr>
-        <w:t xml:space="preserve"> in Courtroom </w:t>
-      </w:r>
-      <w:r>
-        <w:rPr>
-          <w:rFonts w:ascii="Palatino Linotype" w:hAnsi="Palatino Linotype"/>
-        </w:rPr>
-        <w:t>C</w:t>
+        </w:rPr>
+        <w:t xml:space="preserve"> in </w:t>
+      </w:r>
+      <w:r>
+        <w:rPr>
+          <w:rFonts w:ascii="Palatino Linotype" w:hAnsi="Palatino Linotype"/>
+        </w:rPr>
+        <w:t>{{ courtroom_assigned }}</w:t>
       </w:r>
       <w:r>
         <w:rPr>
@@ -1028,19 +986,11 @@
           <w:szCs w:val="24"/>
         </w:rPr>
       </w:pPr>
-      <w:proofErr w:type="gramStart"/>
-      <w:r>
-        <w:rPr>
-          <w:rFonts w:ascii="Palatino Linotype" w:hAnsi="Palatino Linotype"/>
-        </w:rPr>
-        <w:t>{{ defendant</w:t>
-      </w:r>
-      <w:proofErr w:type="gramEnd"/>
-      <w:r>
-        <w:rPr>
-          <w:rFonts w:ascii="Palatino Linotype" w:hAnsi="Palatino Linotype"/>
-        </w:rPr>
-        <w:t>.first_name }} {{ defendant.last_name }}</w:t>
+      <w:r>
+        <w:rPr>
+          <w:rFonts w:ascii="Palatino Linotype" w:hAnsi="Palatino Linotype"/>
+        </w:rPr>
+        <w:t>{{ defendant.first_name }} {{ defendant.last_name }}</w:t>
       </w:r>
     </w:p>
     <w:p>

</xml_diff>

<commit_message>
Refactored trial to court templates into one for each judge.
</commit_message>
<xml_diff>
--- a/resources/Templates/Trial_To_Court_Hearing_Notice_Template.docx
+++ b/resources/Templates/Trial_To_Court_Hearing_Notice_Template.docx
@@ -7,17 +7,23 @@
         <w:rPr>
           <w:rFonts w:ascii="Palatino Linotype" w:hAnsi="Palatino Linotype"/>
           <w:color w:val="FFFFFF"/>
-        </w:rPr>
-      </w:pPr>
-      <w:r>
-        <w:rPr>
-          <w:rFonts w:ascii="Palatino Linotype" w:hAnsi="Palatino Linotype"/>
+          <w:sz w:val="24"/>
+          <w:szCs w:val="24"/>
+        </w:rPr>
+      </w:pPr>
+      <w:r>
+        <w:rPr>
+          <w:rFonts w:ascii="Palatino Linotype" w:hAnsi="Palatino Linotype"/>
+          <w:sz w:val="24"/>
+          <w:szCs w:val="24"/>
         </w:rPr>
         <w:t>The State of Ohio</w:t>
       </w:r>
       <w:r>
         <w:rPr>
           <w:rFonts w:ascii="Palatino Linotype" w:hAnsi="Palatino Linotype"/>
+          <w:sz w:val="24"/>
+          <w:szCs w:val="24"/>
         </w:rPr>
         <w:t>,</w:t>
       </w:r>
@@ -30,12 +36,16 @@
         <w:ind w:firstLine="720"/>
         <w:rPr>
           <w:rFonts w:ascii="Palatino Linotype" w:hAnsi="Palatino Linotype"/>
+          <w:sz w:val="24"/>
+          <w:szCs w:val="24"/>
         </w:rPr>
       </w:pPr>
       <w:r>
         <w:rPr>
           <w:rFonts w:ascii="Palatino Linotype" w:hAnsi="Palatino Linotype"/>
           <w:noProof/>
+          <w:sz w:val="24"/>
+          <w:szCs w:val="24"/>
         </w:rPr>
         <w:pict w14:anchorId="1E106D5C">
           <v:shapetype id="_x0000_t202" coordsize="21600,21600" o:spt="202" path="m,l,21600r21600,l21600,xe">
@@ -137,7 +147,7 @@
                       <w:b/>
                       <w:noProof/>
                     </w:rPr>
-                    <w:t xml:space="preserve">2022-Jul-02    8:54 AM </w:t>
+                    <w:t xml:space="preserve">2022-Jul-16    5:34 AM </w:t>
                   </w:r>
                   <w:r>
                     <w:rPr>
@@ -206,6 +216,8 @@
         <w:rPr>
           <w:rFonts w:ascii="Palatino Linotype" w:hAnsi="Palatino Linotype"/>
           <w:noProof/>
+          <w:sz w:val="24"/>
+          <w:szCs w:val="24"/>
         </w:rPr>
         <w:pict w14:anchorId="774019A4">
           <v:shapetype id="_x0000_t75" coordsize="21600,21600" o:spt="75" o:preferrelative="t" path="m@4@5l@4@11@9@11@9@5xe" filled="f" stroked="f">
@@ -236,18 +248,24 @@
       <w:r>
         <w:rPr>
           <w:rFonts w:ascii="Palatino Linotype" w:hAnsi="Palatino Linotype"/>
+          <w:sz w:val="24"/>
+          <w:szCs w:val="24"/>
         </w:rPr>
         <w:t>Plaintiff,</w:t>
       </w:r>
       <w:r>
         <w:rPr>
           <w:rFonts w:ascii="Palatino Linotype" w:hAnsi="Palatino Linotype"/>
-        </w:rPr>
-        <w:tab/>
-      </w:r>
-      <w:r>
-        <w:rPr>
-          <w:rFonts w:ascii="Palatino Linotype" w:hAnsi="Palatino Linotype"/>
+          <w:sz w:val="24"/>
+          <w:szCs w:val="24"/>
+        </w:rPr>
+        <w:tab/>
+      </w:r>
+      <w:r>
+        <w:rPr>
+          <w:rFonts w:ascii="Palatino Linotype" w:hAnsi="Palatino Linotype"/>
+          <w:sz w:val="24"/>
+          <w:szCs w:val="24"/>
         </w:rPr>
         <w:tab/>
       </w:r>
@@ -260,11 +278,15 @@
         </w:tabs>
         <w:rPr>
           <w:rFonts w:ascii="Palatino Linotype" w:hAnsi="Palatino Linotype"/>
-        </w:rPr>
-      </w:pPr>
-      <w:r>
-        <w:rPr>
-          <w:rFonts w:ascii="Palatino Linotype" w:hAnsi="Palatino Linotype"/>
+          <w:sz w:val="24"/>
+          <w:szCs w:val="24"/>
+        </w:rPr>
+      </w:pPr>
+      <w:r>
+        <w:rPr>
+          <w:rFonts w:ascii="Palatino Linotype" w:hAnsi="Palatino Linotype"/>
+          <w:sz w:val="24"/>
+          <w:szCs w:val="24"/>
         </w:rPr>
         <w:tab/>
         <w:t xml:space="preserve">     </w:t>
@@ -272,36 +294,50 @@
       <w:r>
         <w:rPr>
           <w:rFonts w:ascii="Palatino Linotype" w:hAnsi="Palatino Linotype"/>
+          <w:sz w:val="24"/>
+          <w:szCs w:val="24"/>
         </w:rPr>
         <w:t>vs.</w:t>
       </w:r>
       <w:r>
         <w:rPr>
           <w:rFonts w:ascii="Palatino Linotype" w:hAnsi="Palatino Linotype"/>
-        </w:rPr>
-        <w:t xml:space="preserve"> </w:t>
-      </w:r>
-      <w:r>
-        <w:rPr>
-          <w:rFonts w:ascii="Palatino Linotype" w:hAnsi="Palatino Linotype"/>
-        </w:rPr>
-        <w:t xml:space="preserve">                                                                            </w:t>
-      </w:r>
-      <w:r>
-        <w:rPr>
-          <w:rFonts w:ascii="Palatino Linotype" w:hAnsi="Palatino Linotype"/>
-        </w:rPr>
-        <w:t>Case No. {{ case_number }</w:t>
-      </w:r>
-      <w:r>
-        <w:rPr>
-          <w:rFonts w:ascii="Palatino Linotype" w:hAnsi="Palatino Linotype"/>
+          <w:sz w:val="24"/>
+          <w:szCs w:val="24"/>
+        </w:rPr>
+        <w:t xml:space="preserve">                                                                  Case No. </w:t>
+      </w:r>
+      <w:proofErr w:type="gramStart"/>
+      <w:r>
+        <w:rPr>
+          <w:rFonts w:ascii="Palatino Linotype" w:hAnsi="Palatino Linotype"/>
+          <w:sz w:val="24"/>
+          <w:szCs w:val="24"/>
+        </w:rPr>
+        <w:t>{{ case</w:t>
+      </w:r>
+      <w:proofErr w:type="gramEnd"/>
+      <w:r>
+        <w:rPr>
+          <w:rFonts w:ascii="Palatino Linotype" w:hAnsi="Palatino Linotype"/>
+          <w:sz w:val="24"/>
+          <w:szCs w:val="24"/>
+        </w:rPr>
+        <w:t>_number }</w:t>
+      </w:r>
+      <w:r>
+        <w:rPr>
+          <w:rFonts w:ascii="Palatino Linotype" w:hAnsi="Palatino Linotype"/>
+          <w:sz w:val="24"/>
+          <w:szCs w:val="24"/>
         </w:rPr>
         <w:t>}</w:t>
       </w:r>
       <w:r>
         <w:rPr>
           <w:rFonts w:ascii="Palatino Linotype" w:hAnsi="Palatino Linotype"/>
+          <w:sz w:val="24"/>
+          <w:szCs w:val="24"/>
         </w:rPr>
         <w:tab/>
       </w:r>
@@ -313,17 +349,33 @@
         </w:tabs>
         <w:rPr>
           <w:rFonts w:ascii="Palatino Linotype" w:hAnsi="Palatino Linotype"/>
-        </w:rPr>
-      </w:pPr>
-      <w:r>
-        <w:rPr>
-          <w:rFonts w:ascii="Palatino Linotype" w:hAnsi="Palatino Linotype"/>
-        </w:rPr>
-        <w:t>{{ defendant.first_name }} {{ defendant.last_name }},</w:t>
-      </w:r>
-      <w:r>
-        <w:rPr>
-          <w:rFonts w:ascii="Palatino Linotype" w:hAnsi="Palatino Linotype"/>
+          <w:sz w:val="24"/>
+          <w:szCs w:val="24"/>
+        </w:rPr>
+      </w:pPr>
+      <w:proofErr w:type="gramStart"/>
+      <w:r>
+        <w:rPr>
+          <w:rFonts w:ascii="Palatino Linotype" w:hAnsi="Palatino Linotype"/>
+          <w:sz w:val="24"/>
+          <w:szCs w:val="24"/>
+        </w:rPr>
+        <w:t>{{ defendant</w:t>
+      </w:r>
+      <w:proofErr w:type="gramEnd"/>
+      <w:r>
+        <w:rPr>
+          <w:rFonts w:ascii="Palatino Linotype" w:hAnsi="Palatino Linotype"/>
+          <w:sz w:val="24"/>
+          <w:szCs w:val="24"/>
+        </w:rPr>
+        <w:t>.first_name }} {{ defendant.last_name }},</w:t>
+      </w:r>
+      <w:r>
+        <w:rPr>
+          <w:rFonts w:ascii="Palatino Linotype" w:hAnsi="Palatino Linotype"/>
+          <w:sz w:val="24"/>
+          <w:szCs w:val="24"/>
         </w:rPr>
         <w:tab/>
       </w:r>
@@ -331,6 +383,8 @@
       <w:r>
         <w:rPr>
           <w:rFonts w:ascii="Palatino Linotype" w:hAnsi="Palatino Linotype"/>
+          <w:sz w:val="24"/>
+          <w:szCs w:val="24"/>
         </w:rPr>
         <w:tab/>
       </w:r>
@@ -341,17 +395,23 @@
         <w:ind w:firstLine="720"/>
         <w:rPr>
           <w:rFonts w:ascii="Palatino Linotype" w:hAnsi="Palatino Linotype"/>
-        </w:rPr>
-      </w:pPr>
-      <w:r>
-        <w:rPr>
-          <w:rFonts w:ascii="Palatino Linotype" w:hAnsi="Palatino Linotype"/>
+          <w:sz w:val="24"/>
+          <w:szCs w:val="24"/>
+        </w:rPr>
+      </w:pPr>
+      <w:r>
+        <w:rPr>
+          <w:rFonts w:ascii="Palatino Linotype" w:hAnsi="Palatino Linotype"/>
+          <w:sz w:val="24"/>
+          <w:szCs w:val="24"/>
         </w:rPr>
         <w:t>Defendant</w:t>
       </w:r>
       <w:r>
         <w:rPr>
           <w:rFonts w:ascii="Palatino Linotype" w:hAnsi="Palatino Linotype"/>
+          <w:sz w:val="24"/>
+          <w:szCs w:val="24"/>
         </w:rPr>
         <w:t>.</w:t>
       </w:r>
@@ -370,6 +430,8 @@
           <w:rFonts w:ascii="Palatino Linotype" w:hAnsi="Palatino Linotype"/>
           <w:b/>
           <w:bCs/>
+          <w:sz w:val="24"/>
+          <w:szCs w:val="24"/>
         </w:rPr>
       </w:pPr>
       <w:r>
@@ -407,6 +469,8 @@
           <w:rFonts w:ascii="Palatino Linotype" w:hAnsi="Palatino Linotype"/>
           <w:b/>
           <w:bCs/>
+          <w:sz w:val="24"/>
+          <w:szCs w:val="24"/>
         </w:rPr>
         <w:t>Assigned to:</w:t>
       </w:r>
@@ -414,23 +478,21 @@
     <w:p>
       <w:pPr>
         <w:ind w:firstLine="720"/>
-        <w:rPr>
-          <w:rFonts w:ascii="Palatino Linotype" w:hAnsi="Palatino Linotype"/>
-        </w:rPr>
-      </w:pPr>
-      <w:r>
         <w:rPr>
           <w:rFonts w:ascii="Palatino Linotype" w:hAnsi="Palatino Linotype"/>
           <w:b/>
           <w:bCs/>
-        </w:rPr>
-        <w:tab/>
-      </w:r>
+          <w:sz w:val="24"/>
+          <w:szCs w:val="24"/>
+        </w:rPr>
+      </w:pPr>
       <w:r>
         <w:rPr>
           <w:rFonts w:ascii="Palatino Linotype" w:hAnsi="Palatino Linotype"/>
           <w:b/>
           <w:bCs/>
+          <w:sz w:val="24"/>
+          <w:szCs w:val="24"/>
         </w:rPr>
         <w:tab/>
       </w:r>
@@ -439,6 +501,8 @@
           <w:rFonts w:ascii="Palatino Linotype" w:hAnsi="Palatino Linotype"/>
           <w:b/>
           <w:bCs/>
+          <w:sz w:val="24"/>
+          <w:szCs w:val="24"/>
         </w:rPr>
         <w:tab/>
       </w:r>
@@ -447,6 +511,8 @@
           <w:rFonts w:ascii="Palatino Linotype" w:hAnsi="Palatino Linotype"/>
           <w:b/>
           <w:bCs/>
+          <w:sz w:val="24"/>
+          <w:szCs w:val="24"/>
         </w:rPr>
         <w:tab/>
       </w:r>
@@ -455,6 +521,8 @@
           <w:rFonts w:ascii="Palatino Linotype" w:hAnsi="Palatino Linotype"/>
           <w:b/>
           <w:bCs/>
+          <w:sz w:val="24"/>
+          <w:szCs w:val="24"/>
         </w:rPr>
         <w:tab/>
       </w:r>
@@ -463,6 +531,8 @@
           <w:rFonts w:ascii="Palatino Linotype" w:hAnsi="Palatino Linotype"/>
           <w:b/>
           <w:bCs/>
+          <w:sz w:val="24"/>
+          <w:szCs w:val="24"/>
         </w:rPr>
         <w:tab/>
       </w:r>
@@ -471,33 +541,41 @@
           <w:rFonts w:ascii="Palatino Linotype" w:hAnsi="Palatino Linotype"/>
           <w:b/>
           <w:bCs/>
-        </w:rPr>
-        <w:t>{{ judicial_officer.</w:t>
-      </w:r>
+          <w:sz w:val="24"/>
+          <w:szCs w:val="24"/>
+        </w:rPr>
+        <w:tab/>
+      </w:r>
+      <w:proofErr w:type="gramStart"/>
       <w:r>
         <w:rPr>
           <w:rFonts w:ascii="Palatino Linotype" w:hAnsi="Palatino Linotype"/>
           <w:b/>
           <w:bCs/>
-        </w:rPr>
-        <w:t>officer_</w:t>
-      </w:r>
+          <w:sz w:val="24"/>
+          <w:szCs w:val="24"/>
+        </w:rPr>
+        <w:t>{{ assigned</w:t>
+      </w:r>
+      <w:proofErr w:type="gramEnd"/>
       <w:r>
         <w:rPr>
           <w:rFonts w:ascii="Palatino Linotype" w:hAnsi="Palatino Linotype"/>
           <w:b/>
           <w:bCs/>
-        </w:rPr>
-        <w:t>type }}</w:t>
-      </w:r>
-      <w:r>
-        <w:rPr>
-          <w:rFonts w:ascii="Palatino Linotype" w:hAnsi="Palatino Linotype"/>
-          <w:b/>
-          <w:bCs/>
-        </w:rPr>
-        <w:t xml:space="preserve"> {{ judicial_officer.first_name }} {{ judicial_officer.last_name }}</w:t>
-      </w:r>
+          <w:sz w:val="24"/>
+          <w:szCs w:val="24"/>
+        </w:rPr>
+        <w:t>_judge }}</w:t>
+      </w:r>
+    </w:p>
+    <w:p>
+      <w:pPr>
+        <w:ind w:firstLine="720"/>
+        <w:rPr>
+          <w:rFonts w:ascii="Palatino Linotype" w:hAnsi="Palatino Linotype"/>
+        </w:rPr>
+      </w:pPr>
     </w:p>
     <w:p>
       <w:pPr>
@@ -549,6 +627,8 @@
         <w:rPr>
           <w:rFonts w:ascii="Palatino Linotype" w:hAnsi="Palatino Linotype"/>
           <w:b/>
+          <w:sz w:val="24"/>
+          <w:szCs w:val="24"/>
           <w:u w:val="single"/>
         </w:rPr>
       </w:pPr>
@@ -556,10 +636,28 @@
         <w:rPr>
           <w:rFonts w:ascii="Palatino Linotype" w:hAnsi="Palatino Linotype"/>
           <w:b/>
+          <w:sz w:val="24"/>
+          <w:szCs w:val="24"/>
           <w:u w:val="single"/>
         </w:rPr>
         <w:t>NOTICE OF HEARING</w:t>
       </w:r>
+    </w:p>
+    <w:p>
+      <w:pPr>
+        <w:tabs>
+          <w:tab w:val="left" w:pos="1440"/>
+          <w:tab w:val="left" w:pos="5400"/>
+        </w:tabs>
+        <w:jc w:val="center"/>
+        <w:rPr>
+          <w:rFonts w:ascii="Palatino Linotype" w:hAnsi="Palatino Linotype"/>
+          <w:b/>
+          <w:sz w:val="24"/>
+          <w:szCs w:val="24"/>
+          <w:u w:val="single"/>
+        </w:rPr>
+      </w:pPr>
     </w:p>
     <w:p>
       <w:pPr>
@@ -568,21 +666,15 @@
         <w:ind w:left="0" w:firstLine="720"/>
         <w:rPr>
           <w:rFonts w:ascii="Palatino Linotype" w:hAnsi="Palatino Linotype"/>
-        </w:rPr>
-      </w:pPr>
-    </w:p>
-    <w:p>
-      <w:pPr>
-        <w:pStyle w:val="ListParagraph"/>
-        <w:spacing w:line="480" w:lineRule="auto"/>
-        <w:ind w:left="0" w:firstLine="720"/>
-        <w:rPr>
-          <w:rFonts w:ascii="Palatino Linotype" w:hAnsi="Palatino Linotype"/>
-        </w:rPr>
-      </w:pPr>
-      <w:r>
-        <w:rPr>
-          <w:rFonts w:ascii="Palatino Linotype" w:hAnsi="Palatino Linotype"/>
+          <w:sz w:val="24"/>
+          <w:szCs w:val="24"/>
+        </w:rPr>
+      </w:pPr>
+      <w:r>
+        <w:rPr>
+          <w:rFonts w:ascii="Palatino Linotype" w:hAnsi="Palatino Linotype"/>
+          <w:sz w:val="24"/>
+          <w:szCs w:val="24"/>
         </w:rPr>
         <w:t xml:space="preserve">This case is scheduled for a </w:t>
       </w:r>
@@ -591,6 +683,8 @@
           <w:rFonts w:ascii="Palatino Linotype" w:hAnsi="Palatino Linotype"/>
           <w:b/>
           <w:bCs/>
+          <w:sz w:val="24"/>
+          <w:szCs w:val="24"/>
         </w:rPr>
         <w:t xml:space="preserve">Trial </w:t>
       </w:r>
@@ -599,6 +693,8 @@
           <w:rFonts w:ascii="Palatino Linotype" w:hAnsi="Palatino Linotype"/>
           <w:b/>
           <w:bCs/>
+          <w:sz w:val="24"/>
+          <w:szCs w:val="24"/>
         </w:rPr>
         <w:t>to</w:t>
       </w:r>
@@ -607,6 +703,8 @@
           <w:rFonts w:ascii="Palatino Linotype" w:hAnsi="Palatino Linotype"/>
           <w:b/>
           <w:bCs/>
+          <w:sz w:val="24"/>
+          <w:szCs w:val="24"/>
         </w:rPr>
         <w:t xml:space="preserve"> Court</w:t>
       </w:r>
@@ -615,132 +713,126 @@
           <w:rFonts w:ascii="Palatino Linotype" w:hAnsi="Palatino Linotype"/>
           <w:b/>
           <w:bCs/>
-        </w:rPr>
-        <w:t xml:space="preserve"> on {{ </w:t>
-      </w:r>
+          <w:sz w:val="24"/>
+          <w:szCs w:val="24"/>
+        </w:rPr>
+        <w:t xml:space="preserve"> on </w:t>
+      </w:r>
+      <w:proofErr w:type="gramStart"/>
       <w:r>
         <w:rPr>
           <w:rFonts w:ascii="Palatino Linotype" w:hAnsi="Palatino Linotype"/>
           <w:b/>
           <w:bCs/>
-        </w:rPr>
-        <w:t>trial</w:t>
+          <w:sz w:val="24"/>
+          <w:szCs w:val="24"/>
+        </w:rPr>
+        <w:t xml:space="preserve">{{ </w:t>
       </w:r>
       <w:r>
         <w:rPr>
           <w:rFonts w:ascii="Palatino Linotype" w:hAnsi="Palatino Linotype"/>
           <w:b/>
           <w:bCs/>
-        </w:rPr>
-        <w:t>_date }}</w:t>
-      </w:r>
-      <w:r>
-        <w:rPr>
-          <w:rFonts w:ascii="Palatino Linotype" w:hAnsi="Palatino Linotype"/>
-        </w:rPr>
-        <w:t>,</w:t>
-      </w:r>
+          <w:sz w:val="24"/>
+          <w:szCs w:val="24"/>
+        </w:rPr>
+        <w:t>trial</w:t>
+      </w:r>
+      <w:proofErr w:type="gramEnd"/>
       <w:r>
         <w:rPr>
           <w:rFonts w:ascii="Palatino Linotype" w:hAnsi="Palatino Linotype"/>
           <w:b/>
           <w:bCs/>
-        </w:rPr>
-        <w:t xml:space="preserve"> </w:t>
-      </w:r>
-      <w:r>
-        <w:rPr>
-          <w:rFonts w:ascii="Palatino Linotype" w:hAnsi="Palatino Linotype"/>
-        </w:rPr>
-        <w:t>at</w:t>
+          <w:sz w:val="24"/>
+          <w:szCs w:val="24"/>
+        </w:rPr>
+        <w:t>_date }}</w:t>
+      </w:r>
+      <w:r>
+        <w:rPr>
+          <w:rFonts w:ascii="Palatino Linotype" w:hAnsi="Palatino Linotype"/>
+          <w:sz w:val="24"/>
+          <w:szCs w:val="24"/>
+        </w:rPr>
+        <w:t>,</w:t>
       </w:r>
       <w:r>
         <w:rPr>
           <w:rFonts w:ascii="Palatino Linotype" w:hAnsi="Palatino Linotype"/>
           <w:b/>
           <w:bCs/>
+          <w:sz w:val="24"/>
+          <w:szCs w:val="24"/>
+        </w:rPr>
+        <w:t xml:space="preserve"> </w:t>
+      </w:r>
+      <w:r>
+        <w:rPr>
+          <w:rFonts w:ascii="Palatino Linotype" w:hAnsi="Palatino Linotype"/>
+          <w:sz w:val="24"/>
+          <w:szCs w:val="24"/>
+        </w:rPr>
+        <w:t>at</w:t>
+      </w:r>
+      <w:r>
+        <w:rPr>
+          <w:rFonts w:ascii="Palatino Linotype" w:hAnsi="Palatino Linotype"/>
+          <w:b/>
+          <w:bCs/>
+          <w:sz w:val="24"/>
+          <w:szCs w:val="24"/>
         </w:rPr>
         <w:t xml:space="preserve"> {{ trial_time }}</w:t>
       </w:r>
       <w:r>
         <w:rPr>
           <w:rFonts w:ascii="Palatino Linotype" w:hAnsi="Palatino Linotype"/>
+          <w:sz w:val="24"/>
+          <w:szCs w:val="24"/>
         </w:rPr>
         <w:t>,</w:t>
       </w:r>
       <w:r>
         <w:rPr>
           <w:rFonts w:ascii="Palatino Linotype" w:hAnsi="Palatino Linotype"/>
+          <w:sz w:val="24"/>
+          <w:szCs w:val="24"/>
         </w:rPr>
         <w:t xml:space="preserve"> in </w:t>
       </w:r>
       <w:r>
         <w:rPr>
           <w:rFonts w:ascii="Palatino Linotype" w:hAnsi="Palatino Linotype"/>
-        </w:rPr>
-        <w:t>{{ courtroom_assigned }}</w:t>
-      </w:r>
-      <w:r>
-        <w:rPr>
-          <w:rFonts w:ascii="Palatino Linotype" w:hAnsi="Palatino Linotype"/>
+          <w:sz w:val="24"/>
+          <w:szCs w:val="24"/>
+        </w:rPr>
+        <w:t xml:space="preserve">{{ </w:t>
+      </w:r>
+      <w:r>
+        <w:rPr>
+          <w:rFonts w:ascii="Palatino Linotype" w:hAnsi="Palatino Linotype"/>
+          <w:sz w:val="24"/>
+          <w:szCs w:val="24"/>
+        </w:rPr>
+        <w:t>hearing_location</w:t>
+      </w:r>
+      <w:r>
+        <w:rPr>
+          <w:rFonts w:ascii="Palatino Linotype" w:hAnsi="Palatino Linotype"/>
+          <w:sz w:val="24"/>
+          <w:szCs w:val="24"/>
+        </w:rPr>
+        <w:t xml:space="preserve"> }}</w:t>
+      </w:r>
+      <w:r>
+        <w:rPr>
+          <w:rFonts w:ascii="Palatino Linotype" w:hAnsi="Palatino Linotype"/>
+          <w:sz w:val="24"/>
+          <w:szCs w:val="24"/>
         </w:rPr>
         <w:t>.</w:t>
-      </w:r>
-    </w:p>
-    <w:p>
-      <w:pPr>
-        <w:rPr>
-          <w:rFonts w:ascii="Palatino Linotype" w:hAnsi="Palatino Linotype"/>
-        </w:rPr>
-      </w:pPr>
-    </w:p>
-    <w:p>
-      <w:pPr>
-        <w:rPr>
-          <w:rFonts w:ascii="Palatino Linotype" w:hAnsi="Palatino Linotype"/>
-        </w:rPr>
-      </w:pPr>
-      <w:r>
-        <w:rPr>
-          <w:rFonts w:ascii="Palatino Linotype" w:hAnsi="Palatino Linotype"/>
-        </w:rPr>
-        <w:tab/>
-      </w:r>
-      <w:r>
-        <w:rPr>
-          <w:rFonts w:ascii="Palatino Linotype" w:hAnsi="Palatino Linotype"/>
-        </w:rPr>
-        <w:tab/>
-      </w:r>
-      <w:r>
-        <w:rPr>
-          <w:rFonts w:ascii="Palatino Linotype" w:hAnsi="Palatino Linotype"/>
-        </w:rPr>
-        <w:tab/>
-      </w:r>
-      <w:r>
-        <w:rPr>
-          <w:rFonts w:ascii="Palatino Linotype" w:hAnsi="Palatino Linotype"/>
-        </w:rPr>
-        <w:tab/>
-      </w:r>
-      <w:r>
-        <w:rPr>
-          <w:rFonts w:ascii="Palatino Linotype" w:hAnsi="Palatino Linotype"/>
-        </w:rPr>
-        <w:tab/>
-      </w:r>
-      <w:r>
-        <w:rPr>
-          <w:rFonts w:ascii="Palatino Linotype" w:hAnsi="Palatino Linotype"/>
-        </w:rPr>
-        <w:tab/>
-      </w:r>
-      <w:r>
-        <w:rPr>
-          <w:rFonts w:ascii="Palatino Linotype" w:hAnsi="Palatino Linotype"/>
-        </w:rPr>
-        <w:tab/>
       </w:r>
     </w:p>
     <w:p>
@@ -837,12 +929,7 @@
         </w:rPr>
         <w:tab/>
       </w:r>
-      <w:r>
-        <w:rPr>
-          <w:rFonts w:ascii="Palatino Linotype" w:hAnsi="Palatino Linotype"/>
-        </w:rPr>
-        <w:tab/>
-      </w:r>
+      <w:proofErr w:type="gramStart"/>
       <w:r>
         <w:rPr>
           <w:rFonts w:ascii="Vladimir Script" w:hAnsi="Vladimir Script"/>
@@ -850,8 +937,9 @@
           <w:szCs w:val="32"/>
           <w:u w:val="single"/>
         </w:rPr>
-        <w:tab/>
-      </w:r>
+        <w:t>{{ judicial</w:t>
+      </w:r>
+      <w:proofErr w:type="gramEnd"/>
       <w:r>
         <w:rPr>
           <w:rFonts w:ascii="Vladimir Script" w:hAnsi="Vladimir Script"/>
@@ -859,7 +947,7 @@
           <w:szCs w:val="32"/>
           <w:u w:val="single"/>
         </w:rPr>
-        <w:tab/>
+        <w:t>_officer.first_name }} {{ judicial_officer.last_name }}</w:t>
       </w:r>
       <w:r>
         <w:rPr>
@@ -868,7 +956,7 @@
           <w:szCs w:val="32"/>
           <w:u w:val="single"/>
         </w:rPr>
-        <w:tab/>
+        <w:t xml:space="preserve"> </w:t>
       </w:r>
       <w:r>
         <w:rPr>
@@ -897,63 +985,99 @@
         </w:rPr>
         <w:tab/>
       </w:r>
-    </w:p>
-    <w:p>
-      <w:pPr>
-        <w:rPr>
-          <w:rFonts w:ascii="Palatino Linotype" w:hAnsi="Palatino Linotype"/>
-        </w:rPr>
-      </w:pPr>
-      <w:r>
-        <w:rPr>
-          <w:rFonts w:ascii="Palatino Linotype" w:hAnsi="Palatino Linotype"/>
-        </w:rPr>
-        <w:tab/>
-      </w:r>
-      <w:r>
-        <w:rPr>
-          <w:rFonts w:ascii="Palatino Linotype" w:hAnsi="Palatino Linotype"/>
-        </w:rPr>
-        <w:tab/>
-      </w:r>
-      <w:r>
-        <w:rPr>
-          <w:rFonts w:ascii="Palatino Linotype" w:hAnsi="Palatino Linotype"/>
-        </w:rPr>
-        <w:tab/>
-      </w:r>
-      <w:r>
-        <w:rPr>
-          <w:rFonts w:ascii="Palatino Linotype" w:hAnsi="Palatino Linotype"/>
-        </w:rPr>
-        <w:tab/>
-      </w:r>
-      <w:r>
-        <w:rPr>
-          <w:rFonts w:ascii="Palatino Linotype" w:hAnsi="Palatino Linotype"/>
-        </w:rPr>
-        <w:tab/>
-      </w:r>
-      <w:r>
-        <w:rPr>
-          <w:rFonts w:ascii="Palatino Linotype" w:hAnsi="Palatino Linotype"/>
-        </w:rPr>
-        <w:tab/>
-      </w:r>
-      <w:r>
-        <w:rPr>
-          <w:rFonts w:ascii="Palatino Linotype" w:hAnsi="Palatino Linotype"/>
-        </w:rPr>
-        <w:tab/>
-        <w:t>Assignment Commissioner</w:t>
-      </w:r>
-    </w:p>
-    <w:p>
-      <w:pPr>
-        <w:rPr>
-          <w:rFonts w:ascii="Palatino Linotype" w:hAnsi="Palatino Linotype"/>
-        </w:rPr>
-      </w:pPr>
+      <w:r>
+        <w:rPr>
+          <w:rFonts w:ascii="Vladimir Script" w:hAnsi="Vladimir Script"/>
+          <w:sz w:val="32"/>
+          <w:szCs w:val="32"/>
+          <w:u w:val="single"/>
+        </w:rPr>
+        <w:tab/>
+      </w:r>
+      <w:r>
+        <w:rPr>
+          <w:rFonts w:ascii="Vladimir Script" w:hAnsi="Vladimir Script"/>
+          <w:sz w:val="32"/>
+          <w:szCs w:val="32"/>
+          <w:u w:val="single"/>
+        </w:rPr>
+        <w:tab/>
+      </w:r>
+    </w:p>
+    <w:p>
+      <w:pPr>
+        <w:rPr>
+          <w:rFonts w:ascii="Palatino Linotype" w:hAnsi="Palatino Linotype"/>
+          <w:sz w:val="24"/>
+          <w:szCs w:val="24"/>
+        </w:rPr>
+      </w:pPr>
+      <w:r>
+        <w:rPr>
+          <w:rFonts w:ascii="Palatino Linotype" w:hAnsi="Palatino Linotype"/>
+          <w:sz w:val="24"/>
+          <w:szCs w:val="24"/>
+        </w:rPr>
+        <w:tab/>
+      </w:r>
+      <w:r>
+        <w:rPr>
+          <w:rFonts w:ascii="Palatino Linotype" w:hAnsi="Palatino Linotype"/>
+          <w:sz w:val="24"/>
+          <w:szCs w:val="24"/>
+        </w:rPr>
+        <w:tab/>
+      </w:r>
+      <w:r>
+        <w:rPr>
+          <w:rFonts w:ascii="Palatino Linotype" w:hAnsi="Palatino Linotype"/>
+          <w:sz w:val="24"/>
+          <w:szCs w:val="24"/>
+        </w:rPr>
+        <w:tab/>
+      </w:r>
+      <w:r>
+        <w:rPr>
+          <w:rFonts w:ascii="Palatino Linotype" w:hAnsi="Palatino Linotype"/>
+          <w:sz w:val="24"/>
+          <w:szCs w:val="24"/>
+        </w:rPr>
+        <w:tab/>
+      </w:r>
+      <w:r>
+        <w:rPr>
+          <w:rFonts w:ascii="Palatino Linotype" w:hAnsi="Palatino Linotype"/>
+          <w:sz w:val="24"/>
+          <w:szCs w:val="24"/>
+        </w:rPr>
+        <w:tab/>
+      </w:r>
+      <w:r>
+        <w:rPr>
+          <w:rFonts w:ascii="Palatino Linotype" w:hAnsi="Palatino Linotype"/>
+          <w:sz w:val="24"/>
+          <w:szCs w:val="24"/>
+        </w:rPr>
+        <w:tab/>
+      </w:r>
+      <w:proofErr w:type="gramStart"/>
+      <w:r>
+        <w:rPr>
+          <w:rFonts w:ascii="Palatino Linotype" w:hAnsi="Palatino Linotype"/>
+          <w:sz w:val="24"/>
+          <w:szCs w:val="24"/>
+        </w:rPr>
+        <w:t>{{ judicial</w:t>
+      </w:r>
+      <w:proofErr w:type="gramEnd"/>
+      <w:r>
+        <w:rPr>
+          <w:rFonts w:ascii="Palatino Linotype" w:hAnsi="Palatino Linotype"/>
+          <w:sz w:val="24"/>
+          <w:szCs w:val="24"/>
+        </w:rPr>
+        <w:t>_officer.first_name }} {{ judicial_officer.last_name }}, {{ judicial_officer.officer_type }}</w:t>
+      </w:r>
     </w:p>
     <w:p>
       <w:pPr>
@@ -964,6 +1088,26 @@
           <w:rFonts w:ascii="Palatino Linotype" w:hAnsi="Palatino Linotype"/>
         </w:rPr>
       </w:pPr>
+    </w:p>
+    <w:p>
+      <w:pPr>
+        <w:tabs>
+          <w:tab w:val="left" w:pos="720"/>
+        </w:tabs>
+        <w:rPr>
+          <w:rFonts w:ascii="Palatino Linotype" w:hAnsi="Palatino Linotype"/>
+        </w:rPr>
+      </w:pPr>
+    </w:p>
+    <w:p>
+      <w:pPr>
+        <w:tabs>
+          <w:tab w:val="left" w:pos="720"/>
+        </w:tabs>
+        <w:rPr>
+          <w:rFonts w:ascii="Palatino Linotype" w:hAnsi="Palatino Linotype"/>
+        </w:rPr>
+      </w:pPr>
       <w:r>
         <w:rPr>
           <w:rFonts w:ascii="Palatino Linotype" w:hAnsi="Palatino Linotype"/>
@@ -982,16 +1126,55 @@
       <w:pPr>
         <w:ind w:firstLine="720"/>
         <w:rPr>
-          <w:sz w:val="24"/>
-          <w:szCs w:val="24"/>
-        </w:rPr>
-      </w:pPr>
-      <w:r>
-        <w:rPr>
-          <w:rFonts w:ascii="Palatino Linotype" w:hAnsi="Palatino Linotype"/>
-        </w:rPr>
-        <w:t>{{ defendant.first_name }} {{ defendant.last_name }}</w:t>
-      </w:r>
+          <w:rFonts w:ascii="Palatino Linotype" w:hAnsi="Palatino Linotype"/>
+        </w:rPr>
+      </w:pPr>
+      <w:proofErr w:type="gramStart"/>
+      <w:r>
+        <w:rPr>
+          <w:rFonts w:ascii="Palatino Linotype" w:hAnsi="Palatino Linotype"/>
+        </w:rPr>
+        <w:t>{{ defendant</w:t>
+      </w:r>
+      <w:proofErr w:type="gramEnd"/>
+      <w:r>
+        <w:rPr>
+          <w:rFonts w:ascii="Palatino Linotype" w:hAnsi="Palatino Linotype"/>
+        </w:rPr>
+        <w:t>.first_name }} {{ defendant.last_name }}</w:t>
+      </w:r>
+    </w:p>
+    <w:p>
+      <w:pPr>
+        <w:ind w:firstLine="720"/>
+        <w:rPr>
+          <w:sz w:val="24"/>
+          <w:szCs w:val="24"/>
+        </w:rPr>
+      </w:pPr>
+      <w:proofErr w:type="gramStart"/>
+      <w:r>
+        <w:rPr>
+          <w:rFonts w:ascii="Palatino Linotype" w:hAnsi="Palatino Linotype"/>
+        </w:rPr>
+        <w:t>{{ defense</w:t>
+      </w:r>
+      <w:proofErr w:type="gramEnd"/>
+      <w:r>
+        <w:rPr>
+          <w:rFonts w:ascii="Palatino Linotype" w:hAnsi="Palatino Linotype"/>
+        </w:rPr>
+        <w:t>_counsel }}</w:t>
+      </w:r>
+    </w:p>
+    <w:p>
+      <w:pPr>
+        <w:ind w:firstLine="720"/>
+        <w:rPr>
+          <w:sz w:val="24"/>
+          <w:szCs w:val="24"/>
+        </w:rPr>
+      </w:pPr>
     </w:p>
     <w:p>
       <w:pPr>

</xml_diff>

<commit_message>
Updated general hearing notice for default to B.
</commit_message>
<xml_diff>
--- a/resources/Templates/Trial_To_Court_Hearing_Notice_Template.docx
+++ b/resources/Templates/Trial_To_Court_Hearing_Notice_Template.docx
@@ -1,6 +1,6 @@
 
 <file path=word/document.xml><?xml version="1.0" encoding="utf-8"?>
-<w:document xmlns:wpc="http://schemas.microsoft.com/office/word/2010/wordprocessingCanvas" xmlns:cx="http://schemas.microsoft.com/office/drawing/2014/chartex" xmlns:cx1="http://schemas.microsoft.com/office/drawing/2015/9/8/chartex" xmlns:cx2="http://schemas.microsoft.com/office/drawing/2015/10/21/chartex" xmlns:cx3="http://schemas.microsoft.com/office/drawing/2016/5/9/chartex" xmlns:cx4="http://schemas.microsoft.com/office/drawing/2016/5/10/chartex" xmlns:cx5="http://schemas.microsoft.com/office/drawing/2016/5/11/chartex" xmlns:cx6="http://schemas.microsoft.com/office/drawing/2016/5/12/chartex" xmlns:cx7="http://schemas.microsoft.com/office/drawing/2016/5/13/chartex" xmlns:cx8="http://schemas.microsoft.com/office/drawing/2016/5/14/chartex" xmlns:mc="http://schemas.openxmlformats.org/markup-compatibility/2006" xmlns:aink="http://schemas.microsoft.com/office/drawing/2016/ink" xmlns:am3d="http://schemas.microsoft.com/office/drawing/2017/model3d" xmlns:o="urn:schemas-microsoft-com:office:office" xmlns:oel="http://schemas.microsoft.com/office/2019/extlst" xmlns:r="http://schemas.openxmlformats.org/officeDocument/2006/relationships" xmlns:m="http://schemas.openxmlformats.org/officeDocument/2006/math" xmlns:v="urn:schemas-microsoft-com:vml" xmlns:wp14="http://schemas.microsoft.com/office/word/2010/wordprocessingDrawing" xmlns:wp="http://schemas.openxmlformats.org/drawingml/2006/wordprocessingDrawing" xmlns:w10="urn:schemas-microsoft-com:office:word" xmlns:w="http://schemas.openxmlformats.org/wordprocessingml/2006/main" xmlns:w14="http://schemas.microsoft.com/office/word/2010/wordml" xmlns:w15="http://schemas.microsoft.com/office/word/2012/wordml" xmlns:w16cex="http://schemas.microsoft.com/office/word/2018/wordml/cex" xmlns:w16cid="http://schemas.microsoft.com/office/word/2016/wordml/cid" xmlns:w16="http://schemas.microsoft.com/office/word/2018/wordml" xmlns:w16sdtdh="http://schemas.microsoft.com/office/word/2020/wordml/sdtdatahash" xmlns:w16se="http://schemas.microsoft.com/office/word/2015/wordml/symex" xmlns:wpg="http://schemas.microsoft.com/office/word/2010/wordprocessingGroup" xmlns:wpi="http://schemas.microsoft.com/office/word/2010/wordprocessingInk" xmlns:wne="http://schemas.microsoft.com/office/word/2006/wordml" xmlns:wps="http://schemas.microsoft.com/office/word/2010/wordprocessingShape" mc:Ignorable="w14 w15 w16se w16cid w16 w16cex w16sdtdh wp14">
+<w:document xmlns:wpc="http://schemas.microsoft.com/office/word/2010/wordprocessingCanvas" xmlns:cx="http://schemas.microsoft.com/office/drawing/2014/chartex" xmlns:cx1="http://schemas.microsoft.com/office/drawing/2015/9/8/chartex" xmlns:cx2="http://schemas.microsoft.com/office/drawing/2015/10/21/chartex" xmlns:cx3="http://schemas.microsoft.com/office/drawing/2016/5/9/chartex" xmlns:cx4="http://schemas.microsoft.com/office/drawing/2016/5/10/chartex" xmlns:cx5="http://schemas.microsoft.com/office/drawing/2016/5/11/chartex" xmlns:cx6="http://schemas.microsoft.com/office/drawing/2016/5/12/chartex" xmlns:cx7="http://schemas.microsoft.com/office/drawing/2016/5/13/chartex" xmlns:cx8="http://schemas.microsoft.com/office/drawing/2016/5/14/chartex" xmlns:mc="http://schemas.openxmlformats.org/markup-compatibility/2006" xmlns:aink="http://schemas.microsoft.com/office/drawing/2016/ink" xmlns:am3d="http://schemas.microsoft.com/office/drawing/2017/model3d" xmlns:o="urn:schemas-microsoft-com:office:office" xmlns:oel="http://schemas.microsoft.com/office/2019/extlst" xmlns:r="http://schemas.openxmlformats.org/officeDocument/2006/relationships" xmlns:m="http://schemas.openxmlformats.org/officeDocument/2006/math" xmlns:v="urn:schemas-microsoft-com:vml" xmlns:wp14="http://schemas.microsoft.com/office/word/2010/wordprocessingDrawing" xmlns:wp="http://schemas.openxmlformats.org/drawingml/2006/wordprocessingDrawing" xmlns:w10="urn:schemas-microsoft-com:office:word" xmlns:w="http://schemas.openxmlformats.org/wordprocessingml/2006/main" xmlns:w14="http://schemas.microsoft.com/office/word/2010/wordml" xmlns:w15="http://schemas.microsoft.com/office/word/2012/wordml" xmlns:w16cex="http://schemas.microsoft.com/office/word/2018/wordml/cex" xmlns:w16cid="http://schemas.microsoft.com/office/word/2016/wordml/cid" xmlns:w16="http://schemas.microsoft.com/office/word/2018/wordml" xmlns:w16du="http://schemas.microsoft.com/office/word/2023/wordml/word16du" xmlns:w16sdtdh="http://schemas.microsoft.com/office/word/2020/wordml/sdtdatahash" xmlns:w16sdtfl="http://schemas.microsoft.com/office/word/2024/wordml/sdtformatlock" xmlns:w16se="http://schemas.microsoft.com/office/word/2015/wordml/symex" xmlns:wpg="http://schemas.microsoft.com/office/word/2010/wordprocessingGroup" xmlns:wpi="http://schemas.microsoft.com/office/word/2010/wordprocessingInk" xmlns:wne="http://schemas.microsoft.com/office/word/2006/wordml" xmlns:wps="http://schemas.microsoft.com/office/word/2010/wordprocessingShape" mc:Ignorable="w14 w15 w16se w16cid w16 w16cex w16sdtdh w16sdtfl w16du wp14">
   <w:body>
     <w:p>
       <w:pPr>
@@ -134,7 +134,7 @@
           <w:sz w:val="24"/>
           <w:szCs w:val="24"/>
         </w:rPr>
-        <w:t xml:space="preserve">                                                                  Case No. </w:t>
+        <w:t xml:space="preserve">                                                        Case No. </w:t>
       </w:r>
       <w:proofErr w:type="gramStart"/>
       <w:r>
@@ -143,16 +143,7 @@
           <w:sz w:val="24"/>
           <w:szCs w:val="24"/>
         </w:rPr>
-        <w:t xml:space="preserve">{{ </w:t>
-      </w:r>
-      <w:proofErr w:type="spellStart"/>
-      <w:r>
-        <w:rPr>
-          <w:rFonts w:ascii="Palatino Linotype" w:hAnsi="Palatino Linotype"/>
-          <w:sz w:val="24"/>
-          <w:szCs w:val="24"/>
-        </w:rPr>
-        <w:t>case</w:t>
+        <w:t>{{ case</w:t>
       </w:r>
       <w:proofErr w:type="gramEnd"/>
       <w:r>
@@ -161,16 +152,7 @@
           <w:sz w:val="24"/>
           <w:szCs w:val="24"/>
         </w:rPr>
-        <w:t>_number</w:t>
-      </w:r>
-      <w:proofErr w:type="spellEnd"/>
-      <w:r>
-        <w:rPr>
-          <w:rFonts w:ascii="Palatino Linotype" w:hAnsi="Palatino Linotype"/>
-          <w:sz w:val="24"/>
-          <w:szCs w:val="24"/>
-        </w:rPr>
-        <w:t xml:space="preserve"> }}</w:t>
+        <w:t>_number }}</w:t>
       </w:r>
     </w:p>
     <w:p>
@@ -212,16 +194,7 @@
           <w:sz w:val="24"/>
           <w:szCs w:val="24"/>
         </w:rPr>
-        <w:t xml:space="preserve">{{ </w:t>
-      </w:r>
-      <w:proofErr w:type="spellStart"/>
-      <w:r>
-        <w:rPr>
-          <w:rFonts w:ascii="Palatino Linotype" w:hAnsi="Palatino Linotype"/>
-          <w:sz w:val="24"/>
-          <w:szCs w:val="24"/>
-        </w:rPr>
-        <w:t>defendant</w:t>
+        <w:t>{{ defendant</w:t>
       </w:r>
       <w:proofErr w:type="gramEnd"/>
       <w:r>
@@ -230,39 +203,12 @@
           <w:sz w:val="24"/>
           <w:szCs w:val="24"/>
         </w:rPr>
-        <w:t>.first_name</w:t>
-      </w:r>
-      <w:proofErr w:type="spellEnd"/>
-      <w:r>
-        <w:rPr>
-          <w:rFonts w:ascii="Palatino Linotype" w:hAnsi="Palatino Linotype"/>
-          <w:sz w:val="24"/>
-          <w:szCs w:val="24"/>
-        </w:rPr>
-        <w:t xml:space="preserve"> }} {{ </w:t>
-      </w:r>
-      <w:proofErr w:type="spellStart"/>
-      <w:r>
-        <w:rPr>
-          <w:rFonts w:ascii="Palatino Linotype" w:hAnsi="Palatino Linotype"/>
-          <w:sz w:val="24"/>
-          <w:szCs w:val="24"/>
-        </w:rPr>
-        <w:t>defendant.last_name</w:t>
-      </w:r>
-      <w:proofErr w:type="spellEnd"/>
-      <w:r>
-        <w:rPr>
-          <w:rFonts w:ascii="Palatino Linotype" w:hAnsi="Palatino Linotype"/>
-          <w:sz w:val="24"/>
-          <w:szCs w:val="24"/>
-        </w:rPr>
-        <w:t xml:space="preserve"> }},</w:t>
+        <w:t>.first_name }} {{ defendant.last_name }},</w:t>
       </w:r>
     </w:p>
     <w:p>
       <w:pPr>
-        <w:ind w:left="4320" w:firstLine="720"/>
+        <w:ind w:left="3600" w:firstLine="720"/>
         <w:rPr>
           <w:rFonts w:ascii="Palatino Linotype" w:hAnsi="Palatino Linotype"/>
           <w:b/>
@@ -350,16 +296,6 @@
         </w:rPr>
         <w:tab/>
       </w:r>
-      <w:r>
-        <w:rPr>
-          <w:rFonts w:ascii="Palatino Linotype" w:hAnsi="Palatino Linotype"/>
-          <w:b/>
-          <w:bCs/>
-          <w:sz w:val="24"/>
-          <w:szCs w:val="24"/>
-        </w:rPr>
-        <w:tab/>
-      </w:r>
       <w:proofErr w:type="gramStart"/>
       <w:r>
         <w:rPr>
@@ -369,18 +305,7 @@
           <w:sz w:val="24"/>
           <w:szCs w:val="24"/>
         </w:rPr>
-        <w:t xml:space="preserve">{{ </w:t>
-      </w:r>
-      <w:proofErr w:type="spellStart"/>
-      <w:r>
-        <w:rPr>
-          <w:rFonts w:ascii="Palatino Linotype" w:hAnsi="Palatino Linotype"/>
-          <w:b/>
-          <w:bCs/>
-          <w:sz w:val="24"/>
-          <w:szCs w:val="24"/>
-        </w:rPr>
-        <w:t>assigned</w:t>
+        <w:t>{{ assigned</w:t>
       </w:r>
       <w:proofErr w:type="gramEnd"/>
       <w:r>
@@ -391,18 +316,7 @@
           <w:sz w:val="24"/>
           <w:szCs w:val="24"/>
         </w:rPr>
-        <w:t>_judge</w:t>
-      </w:r>
-      <w:proofErr w:type="spellEnd"/>
-      <w:r>
-        <w:rPr>
-          <w:rFonts w:ascii="Palatino Linotype" w:hAnsi="Palatino Linotype"/>
-          <w:b/>
-          <w:bCs/>
-          <w:sz w:val="24"/>
-          <w:szCs w:val="24"/>
-        </w:rPr>
-        <w:t xml:space="preserve"> }}</w:t>
+        <w:t>_judge }}</w:t>
       </w:r>
     </w:p>
     <w:p>
@@ -610,7 +524,6 @@
         </w:rPr>
         <w:t xml:space="preserve">{{ </w:t>
       </w:r>
-      <w:proofErr w:type="spellStart"/>
       <w:r>
         <w:rPr>
           <w:rFonts w:ascii="Palatino Linotype" w:hAnsi="Palatino Linotype"/>
@@ -660,18 +573,7 @@
           <w:sz w:val="24"/>
           <w:szCs w:val="24"/>
         </w:rPr>
-        <w:t>date</w:t>
-      </w:r>
-      <w:proofErr w:type="spellEnd"/>
-      <w:r>
-        <w:rPr>
-          <w:rFonts w:ascii="Palatino Linotype" w:hAnsi="Palatino Linotype"/>
-          <w:b/>
-          <w:bCs/>
-          <w:sz w:val="24"/>
-          <w:szCs w:val="24"/>
-        </w:rPr>
-        <w:t xml:space="preserve"> }}</w:t>
+        <w:t>date }}</w:t>
       </w:r>
       <w:r>
         <w:rPr>
@@ -707,18 +609,7 @@
           <w:sz w:val="24"/>
           <w:szCs w:val="24"/>
         </w:rPr>
-        <w:t xml:space="preserve"> {{ </w:t>
-      </w:r>
-      <w:proofErr w:type="spellStart"/>
-      <w:r>
-        <w:rPr>
-          <w:rFonts w:ascii="Palatino Linotype" w:hAnsi="Palatino Linotype"/>
-          <w:b/>
-          <w:bCs/>
-          <w:sz w:val="24"/>
-          <w:szCs w:val="24"/>
-        </w:rPr>
-        <w:t>trial_</w:t>
+        <w:t xml:space="preserve"> {{ trial_</w:t>
       </w:r>
       <w:r>
         <w:rPr>
@@ -748,18 +639,7 @@
           <w:sz w:val="24"/>
           <w:szCs w:val="24"/>
         </w:rPr>
-        <w:t>time</w:t>
-      </w:r>
-      <w:proofErr w:type="spellEnd"/>
-      <w:r>
-        <w:rPr>
-          <w:rFonts w:ascii="Palatino Linotype" w:hAnsi="Palatino Linotype"/>
-          <w:b/>
-          <w:bCs/>
-          <w:sz w:val="24"/>
-          <w:szCs w:val="24"/>
-        </w:rPr>
-        <w:t xml:space="preserve"> }}</w:t>
+        <w:t>time }}</w:t>
       </w:r>
       <w:r>
         <w:rPr>
@@ -785,7 +665,6 @@
         </w:rPr>
         <w:t xml:space="preserve">{{ </w:t>
       </w:r>
-      <w:proofErr w:type="spellStart"/>
       <w:r>
         <w:rPr>
           <w:rFonts w:ascii="Palatino Linotype" w:hAnsi="Palatino Linotype"/>
@@ -802,7 +681,6 @@
         </w:rPr>
         <w:t>location</w:t>
       </w:r>
-      <w:proofErr w:type="spellEnd"/>
       <w:r>
         <w:rPr>
           <w:rFonts w:ascii="Palatino Linotype" w:hAnsi="Palatino Linotype"/>
@@ -922,9 +800,9 @@
           <w:szCs w:val="32"/>
           <w:u w:val="single"/>
         </w:rPr>
-        <w:t xml:space="preserve">{{ </w:t>
-      </w:r>
-      <w:proofErr w:type="spellStart"/>
+        <w:t>{{ judicial</w:t>
+      </w:r>
+      <w:proofErr w:type="gramEnd"/>
       <w:r>
         <w:rPr>
           <w:rFonts w:ascii="Vladimir Script" w:hAnsi="Vladimir Script"/>
@@ -932,9 +810,8 @@
           <w:szCs w:val="32"/>
           <w:u w:val="single"/>
         </w:rPr>
-        <w:t>judicial</w:t>
-      </w:r>
-      <w:proofErr w:type="gramEnd"/>
+        <w:t>_officer.first_name }} {{ judicial_officer.last_name }}</w:t>
+      </w:r>
       <w:r>
         <w:rPr>
           <w:rFonts w:ascii="Vladimir Script" w:hAnsi="Vladimir Script"/>
@@ -942,9 +819,8 @@
           <w:szCs w:val="32"/>
           <w:u w:val="single"/>
         </w:rPr>
-        <w:t>_officer.first_name</w:t>
-      </w:r>
-      <w:proofErr w:type="spellEnd"/>
+        <w:t xml:space="preserve"> </w:t>
+      </w:r>
       <w:r>
         <w:rPr>
           <w:rFonts w:ascii="Vladimir Script" w:hAnsi="Vladimir Script"/>
@@ -952,9 +828,8 @@
           <w:szCs w:val="32"/>
           <w:u w:val="single"/>
         </w:rPr>
-        <w:t xml:space="preserve"> }} {{ </w:t>
-      </w:r>
-      <w:proofErr w:type="spellStart"/>
+        <w:tab/>
+      </w:r>
       <w:r>
         <w:rPr>
           <w:rFonts w:ascii="Vladimir Script" w:hAnsi="Vladimir Script"/>
@@ -962,9 +837,8 @@
           <w:szCs w:val="32"/>
           <w:u w:val="single"/>
         </w:rPr>
-        <w:t>judicial_officer.last_name</w:t>
-      </w:r>
-      <w:proofErr w:type="spellEnd"/>
+        <w:tab/>
+      </w:r>
       <w:r>
         <w:rPr>
           <w:rFonts w:ascii="Vladimir Script" w:hAnsi="Vladimir Script"/>
@@ -972,7 +846,7 @@
           <w:szCs w:val="32"/>
           <w:u w:val="single"/>
         </w:rPr>
-        <w:t xml:space="preserve"> }}</w:t>
+        <w:tab/>
       </w:r>
       <w:r>
         <w:rPr>
@@ -981,42 +855,6 @@
           <w:szCs w:val="32"/>
           <w:u w:val="single"/>
         </w:rPr>
-        <w:t xml:space="preserve"> </w:t>
-      </w:r>
-      <w:r>
-        <w:rPr>
-          <w:rFonts w:ascii="Vladimir Script" w:hAnsi="Vladimir Script"/>
-          <w:sz w:val="32"/>
-          <w:szCs w:val="32"/>
-          <w:u w:val="single"/>
-        </w:rPr>
-        <w:tab/>
-      </w:r>
-      <w:r>
-        <w:rPr>
-          <w:rFonts w:ascii="Vladimir Script" w:hAnsi="Vladimir Script"/>
-          <w:sz w:val="32"/>
-          <w:szCs w:val="32"/>
-          <w:u w:val="single"/>
-        </w:rPr>
-        <w:tab/>
-      </w:r>
-      <w:r>
-        <w:rPr>
-          <w:rFonts w:ascii="Vladimir Script" w:hAnsi="Vladimir Script"/>
-          <w:sz w:val="32"/>
-          <w:szCs w:val="32"/>
-          <w:u w:val="single"/>
-        </w:rPr>
-        <w:tab/>
-      </w:r>
-      <w:r>
-        <w:rPr>
-          <w:rFonts w:ascii="Vladimir Script" w:hAnsi="Vladimir Script"/>
-          <w:sz w:val="32"/>
-          <w:szCs w:val="32"/>
-          <w:u w:val="single"/>
-        </w:rPr>
         <w:tab/>
       </w:r>
       <w:bookmarkStart w:id="1" w:name="_Hlk160192460"/>
@@ -1126,16 +964,7 @@
           <w:sz w:val="24"/>
           <w:szCs w:val="24"/>
         </w:rPr>
-        <w:t xml:space="preserve">{{ </w:t>
-      </w:r>
-      <w:proofErr w:type="spellStart"/>
-      <w:r>
-        <w:rPr>
-          <w:rFonts w:ascii="Palatino Linotype" w:hAnsi="Palatino Linotype"/>
-          <w:sz w:val="24"/>
-          <w:szCs w:val="24"/>
-        </w:rPr>
-        <w:t>judicial</w:t>
+        <w:t>{{ judicial</w:t>
       </w:r>
       <w:proofErr w:type="gramEnd"/>
       <w:r>
@@ -1144,52 +973,7 @@
           <w:sz w:val="24"/>
           <w:szCs w:val="24"/>
         </w:rPr>
-        <w:t>_officer.first_name</w:t>
-      </w:r>
-      <w:proofErr w:type="spellEnd"/>
-      <w:r>
-        <w:rPr>
-          <w:rFonts w:ascii="Palatino Linotype" w:hAnsi="Palatino Linotype"/>
-          <w:sz w:val="24"/>
-          <w:szCs w:val="24"/>
-        </w:rPr>
-        <w:t xml:space="preserve"> }} {{ </w:t>
-      </w:r>
-      <w:proofErr w:type="spellStart"/>
-      <w:r>
-        <w:rPr>
-          <w:rFonts w:ascii="Palatino Linotype" w:hAnsi="Palatino Linotype"/>
-          <w:sz w:val="24"/>
-          <w:szCs w:val="24"/>
-        </w:rPr>
-        <w:t>judicial_officer.last_name</w:t>
-      </w:r>
-      <w:proofErr w:type="spellEnd"/>
-      <w:r>
-        <w:rPr>
-          <w:rFonts w:ascii="Palatino Linotype" w:hAnsi="Palatino Linotype"/>
-          <w:sz w:val="24"/>
-          <w:szCs w:val="24"/>
-        </w:rPr>
-        <w:t xml:space="preserve"> }}, {{ </w:t>
-      </w:r>
-      <w:proofErr w:type="spellStart"/>
-      <w:r>
-        <w:rPr>
-          <w:rFonts w:ascii="Palatino Linotype" w:hAnsi="Palatino Linotype"/>
-          <w:sz w:val="24"/>
-          <w:szCs w:val="24"/>
-        </w:rPr>
-        <w:t>judicial_officer.officer_type</w:t>
-      </w:r>
-      <w:proofErr w:type="spellEnd"/>
-      <w:r>
-        <w:rPr>
-          <w:rFonts w:ascii="Palatino Linotype" w:hAnsi="Palatino Linotype"/>
-          <w:sz w:val="24"/>
-          <w:szCs w:val="24"/>
-        </w:rPr>
-        <w:t xml:space="preserve"> }}</w:t>
+        <w:t>_officer.first_name }} {{ judicial_officer.last_name }}, {{ judicial_officer.officer_type }}</w:t>
       </w:r>
     </w:p>
     <w:p>
@@ -1217,25 +1001,7 @@
           <w:sz w:val="24"/>
           <w:szCs w:val="24"/>
         </w:rPr>
-        <w:t xml:space="preserve">{% if </w:t>
-      </w:r>
-      <w:proofErr w:type="spellStart"/>
-      <w:r>
-        <w:rPr>
-          <w:rFonts w:ascii="Palatino Linotype" w:hAnsi="Palatino Linotype"/>
-          <w:sz w:val="24"/>
-          <w:szCs w:val="24"/>
-        </w:rPr>
-        <w:t>dates_confirmed</w:t>
-      </w:r>
-      <w:proofErr w:type="spellEnd"/>
-      <w:r>
-        <w:rPr>
-          <w:rFonts w:ascii="Palatino Linotype" w:hAnsi="Palatino Linotype"/>
-          <w:sz w:val="24"/>
-          <w:szCs w:val="24"/>
-        </w:rPr>
-        <w:t xml:space="preserve"> is true </w:t>
+        <w:t xml:space="preserve">{% if dates_confirmed is true </w:t>
       </w:r>
       <w:proofErr w:type="gramStart"/>
       <w:r>
@@ -1293,8 +1059,18 @@
           <w:sz w:val="24"/>
           <w:szCs w:val="24"/>
         </w:rPr>
-        <w:t>{% endif %}</w:t>
-      </w:r>
+        <w:t xml:space="preserve">{% </w:t>
+      </w:r>
+      <w:proofErr w:type="gramStart"/>
+      <w:r>
+        <w:rPr>
+          <w:rFonts w:ascii="Palatino Linotype" w:hAnsi="Palatino Linotype"/>
+          <w:sz w:val="24"/>
+          <w:szCs w:val="24"/>
+        </w:rPr>
+        <w:t>endif %}</w:t>
+      </w:r>
+      <w:proofErr w:type="gramEnd"/>
     </w:p>
     <w:p>
       <w:pPr>
@@ -1319,25 +1095,7 @@
           <w:sz w:val="24"/>
           <w:szCs w:val="24"/>
         </w:rPr>
-        <w:t xml:space="preserve">{% if </w:t>
-      </w:r>
-      <w:proofErr w:type="spellStart"/>
-      <w:r>
-        <w:rPr>
-          <w:rFonts w:ascii="Palatino Linotype" w:hAnsi="Palatino Linotype"/>
-          <w:sz w:val="24"/>
-          <w:szCs w:val="24"/>
-        </w:rPr>
-        <w:t>interpreter_required</w:t>
-      </w:r>
-      <w:proofErr w:type="spellEnd"/>
-      <w:r>
-        <w:rPr>
-          <w:rFonts w:ascii="Palatino Linotype" w:hAnsi="Palatino Linotype"/>
-          <w:sz w:val="24"/>
-          <w:szCs w:val="24"/>
-        </w:rPr>
-        <w:t xml:space="preserve"> is true </w:t>
+        <w:t xml:space="preserve">{% if interpreter_required is true </w:t>
       </w:r>
       <w:proofErr w:type="gramStart"/>
       <w:r>
@@ -1375,25 +1133,7 @@
           <w:sz w:val="24"/>
           <w:szCs w:val="24"/>
         </w:rPr>
-        <w:t xml:space="preserve">{{ </w:t>
-      </w:r>
-      <w:proofErr w:type="spellStart"/>
-      <w:r>
-        <w:rPr>
-          <w:rFonts w:ascii="Palatino Linotype" w:hAnsi="Palatino Linotype"/>
-          <w:sz w:val="24"/>
-          <w:szCs w:val="24"/>
-        </w:rPr>
-        <w:t>interpreter_language</w:t>
-      </w:r>
-      <w:proofErr w:type="spellEnd"/>
-      <w:r>
-        <w:rPr>
-          <w:rFonts w:ascii="Palatino Linotype" w:hAnsi="Palatino Linotype"/>
-          <w:sz w:val="24"/>
-          <w:szCs w:val="24"/>
-        </w:rPr>
-        <w:t xml:space="preserve"> }}{% endif%}</w:t>
+        <w:t>{{ interpreter_language }}{% endif%}</w:t>
       </w:r>
     </w:p>
     <w:p>
@@ -1424,7 +1164,7 @@
 </file>
 
 <file path=word/endnotes.xml><?xml version="1.0" encoding="utf-8"?>
-<w:endnotes xmlns:wpc="http://schemas.microsoft.com/office/word/2010/wordprocessingCanvas" xmlns:cx="http://schemas.microsoft.com/office/drawing/2014/chartex" xmlns:cx1="http://schemas.microsoft.com/office/drawing/2015/9/8/chartex" xmlns:cx2="http://schemas.microsoft.com/office/drawing/2015/10/21/chartex" xmlns:cx3="http://schemas.microsoft.com/office/drawing/2016/5/9/chartex" xmlns:cx4="http://schemas.microsoft.com/office/drawing/2016/5/10/chartex" xmlns:cx5="http://schemas.microsoft.com/office/drawing/2016/5/11/chartex" xmlns:cx6="http://schemas.microsoft.com/office/drawing/2016/5/12/chartex" xmlns:cx7="http://schemas.microsoft.com/office/drawing/2016/5/13/chartex" xmlns:cx8="http://schemas.microsoft.com/office/drawing/2016/5/14/chartex" xmlns:mc="http://schemas.openxmlformats.org/markup-compatibility/2006" xmlns:aink="http://schemas.microsoft.com/office/drawing/2016/ink" xmlns:am3d="http://schemas.microsoft.com/office/drawing/2017/model3d" xmlns:o="urn:schemas-microsoft-com:office:office" xmlns:oel="http://schemas.microsoft.com/office/2019/extlst" xmlns:r="http://schemas.openxmlformats.org/officeDocument/2006/relationships" xmlns:m="http://schemas.openxmlformats.org/officeDocument/2006/math" xmlns:v="urn:schemas-microsoft-com:vml" xmlns:wp14="http://schemas.microsoft.com/office/word/2010/wordprocessingDrawing" xmlns:wp="http://schemas.openxmlformats.org/drawingml/2006/wordprocessingDrawing" xmlns:w10="urn:schemas-microsoft-com:office:word" xmlns:w="http://schemas.openxmlformats.org/wordprocessingml/2006/main" xmlns:w14="http://schemas.microsoft.com/office/word/2010/wordml" xmlns:w15="http://schemas.microsoft.com/office/word/2012/wordml" xmlns:w16cex="http://schemas.microsoft.com/office/word/2018/wordml/cex" xmlns:w16cid="http://schemas.microsoft.com/office/word/2016/wordml/cid" xmlns:w16="http://schemas.microsoft.com/office/word/2018/wordml" xmlns:w16sdtdh="http://schemas.microsoft.com/office/word/2020/wordml/sdtdatahash" xmlns:w16se="http://schemas.microsoft.com/office/word/2015/wordml/symex" xmlns:wpg="http://schemas.microsoft.com/office/word/2010/wordprocessingGroup" xmlns:wpi="http://schemas.microsoft.com/office/word/2010/wordprocessingInk" xmlns:wne="http://schemas.microsoft.com/office/word/2006/wordml" xmlns:wps="http://schemas.microsoft.com/office/word/2010/wordprocessingShape" mc:Ignorable="w14 w15 w16se w16cid w16 w16cex w16sdtdh wp14">
+<w:endnotes xmlns:wpc="http://schemas.microsoft.com/office/word/2010/wordprocessingCanvas" xmlns:cx="http://schemas.microsoft.com/office/drawing/2014/chartex" xmlns:cx1="http://schemas.microsoft.com/office/drawing/2015/9/8/chartex" xmlns:cx2="http://schemas.microsoft.com/office/drawing/2015/10/21/chartex" xmlns:cx3="http://schemas.microsoft.com/office/drawing/2016/5/9/chartex" xmlns:cx4="http://schemas.microsoft.com/office/drawing/2016/5/10/chartex" xmlns:cx5="http://schemas.microsoft.com/office/drawing/2016/5/11/chartex" xmlns:cx6="http://schemas.microsoft.com/office/drawing/2016/5/12/chartex" xmlns:cx7="http://schemas.microsoft.com/office/drawing/2016/5/13/chartex" xmlns:cx8="http://schemas.microsoft.com/office/drawing/2016/5/14/chartex" xmlns:mc="http://schemas.openxmlformats.org/markup-compatibility/2006" xmlns:aink="http://schemas.microsoft.com/office/drawing/2016/ink" xmlns:am3d="http://schemas.microsoft.com/office/drawing/2017/model3d" xmlns:o="urn:schemas-microsoft-com:office:office" xmlns:oel="http://schemas.microsoft.com/office/2019/extlst" xmlns:r="http://schemas.openxmlformats.org/officeDocument/2006/relationships" xmlns:m="http://schemas.openxmlformats.org/officeDocument/2006/math" xmlns:v="urn:schemas-microsoft-com:vml" xmlns:wp14="http://schemas.microsoft.com/office/word/2010/wordprocessingDrawing" xmlns:wp="http://schemas.openxmlformats.org/drawingml/2006/wordprocessingDrawing" xmlns:w10="urn:schemas-microsoft-com:office:word" xmlns:w="http://schemas.openxmlformats.org/wordprocessingml/2006/main" xmlns:w14="http://schemas.microsoft.com/office/word/2010/wordml" xmlns:w15="http://schemas.microsoft.com/office/word/2012/wordml" xmlns:w16cex="http://schemas.microsoft.com/office/word/2018/wordml/cex" xmlns:w16cid="http://schemas.microsoft.com/office/word/2016/wordml/cid" xmlns:w16="http://schemas.microsoft.com/office/word/2018/wordml" xmlns:w16du="http://schemas.microsoft.com/office/word/2023/wordml/word16du" xmlns:w16sdtdh="http://schemas.microsoft.com/office/word/2020/wordml/sdtdatahash" xmlns:w16sdtfl="http://schemas.microsoft.com/office/word/2024/wordml/sdtformatlock" xmlns:w16se="http://schemas.microsoft.com/office/word/2015/wordml/symex" xmlns:wpg="http://schemas.microsoft.com/office/word/2010/wordprocessingGroup" xmlns:wpi="http://schemas.microsoft.com/office/word/2010/wordprocessingInk" xmlns:wne="http://schemas.microsoft.com/office/word/2006/wordml" xmlns:wps="http://schemas.microsoft.com/office/word/2010/wordprocessingShape" mc:Ignorable="w14 w15 w16se w16cid w16 w16cex w16sdtdh w16sdtfl w16du wp14">
   <w:endnote w:type="separator" w:id="-1">
     <w:p>
       <w:r>
@@ -1443,7 +1183,7 @@
 </file>
 
 <file path=word/footer1.xml><?xml version="1.0" encoding="utf-8"?>
-<w:ftr xmlns:wpc="http://schemas.microsoft.com/office/word/2010/wordprocessingCanvas" xmlns:cx="http://schemas.microsoft.com/office/drawing/2014/chartex" xmlns:cx1="http://schemas.microsoft.com/office/drawing/2015/9/8/chartex" xmlns:cx2="http://schemas.microsoft.com/office/drawing/2015/10/21/chartex" xmlns:cx3="http://schemas.microsoft.com/office/drawing/2016/5/9/chartex" xmlns:cx4="http://schemas.microsoft.com/office/drawing/2016/5/10/chartex" xmlns:cx5="http://schemas.microsoft.com/office/drawing/2016/5/11/chartex" xmlns:cx6="http://schemas.microsoft.com/office/drawing/2016/5/12/chartex" xmlns:cx7="http://schemas.microsoft.com/office/drawing/2016/5/13/chartex" xmlns:cx8="http://schemas.microsoft.com/office/drawing/2016/5/14/chartex" xmlns:mc="http://schemas.openxmlformats.org/markup-compatibility/2006" xmlns:aink="http://schemas.microsoft.com/office/drawing/2016/ink" xmlns:am3d="http://schemas.microsoft.com/office/drawing/2017/model3d" xmlns:o="urn:schemas-microsoft-com:office:office" xmlns:oel="http://schemas.microsoft.com/office/2019/extlst" xmlns:r="http://schemas.openxmlformats.org/officeDocument/2006/relationships" xmlns:m="http://schemas.openxmlformats.org/officeDocument/2006/math" xmlns:v="urn:schemas-microsoft-com:vml" xmlns:wp14="http://schemas.microsoft.com/office/word/2010/wordprocessingDrawing" xmlns:wp="http://schemas.openxmlformats.org/drawingml/2006/wordprocessingDrawing" xmlns:w10="urn:schemas-microsoft-com:office:word" xmlns:w="http://schemas.openxmlformats.org/wordprocessingml/2006/main" xmlns:w14="http://schemas.microsoft.com/office/word/2010/wordml" xmlns:w15="http://schemas.microsoft.com/office/word/2012/wordml" xmlns:w16cex="http://schemas.microsoft.com/office/word/2018/wordml/cex" xmlns:w16cid="http://schemas.microsoft.com/office/word/2016/wordml/cid" xmlns:w16="http://schemas.microsoft.com/office/word/2018/wordml" xmlns:w16sdtdh="http://schemas.microsoft.com/office/word/2020/wordml/sdtdatahash" xmlns:w16se="http://schemas.microsoft.com/office/word/2015/wordml/symex" xmlns:wpg="http://schemas.microsoft.com/office/word/2010/wordprocessingGroup" xmlns:wpi="http://schemas.microsoft.com/office/word/2010/wordprocessingInk" xmlns:wne="http://schemas.microsoft.com/office/word/2006/wordml" xmlns:wps="http://schemas.microsoft.com/office/word/2010/wordprocessingShape" mc:Ignorable="w14 w15 w16se w16cid w16 w16cex w16sdtdh wp14">
+<w:ftr xmlns:wpc="http://schemas.microsoft.com/office/word/2010/wordprocessingCanvas" xmlns:cx="http://schemas.microsoft.com/office/drawing/2014/chartex" xmlns:cx1="http://schemas.microsoft.com/office/drawing/2015/9/8/chartex" xmlns:cx2="http://schemas.microsoft.com/office/drawing/2015/10/21/chartex" xmlns:cx3="http://schemas.microsoft.com/office/drawing/2016/5/9/chartex" xmlns:cx4="http://schemas.microsoft.com/office/drawing/2016/5/10/chartex" xmlns:cx5="http://schemas.microsoft.com/office/drawing/2016/5/11/chartex" xmlns:cx6="http://schemas.microsoft.com/office/drawing/2016/5/12/chartex" xmlns:cx7="http://schemas.microsoft.com/office/drawing/2016/5/13/chartex" xmlns:cx8="http://schemas.microsoft.com/office/drawing/2016/5/14/chartex" xmlns:mc="http://schemas.openxmlformats.org/markup-compatibility/2006" xmlns:aink="http://schemas.microsoft.com/office/drawing/2016/ink" xmlns:am3d="http://schemas.microsoft.com/office/drawing/2017/model3d" xmlns:o="urn:schemas-microsoft-com:office:office" xmlns:oel="http://schemas.microsoft.com/office/2019/extlst" xmlns:r="http://schemas.openxmlformats.org/officeDocument/2006/relationships" xmlns:m="http://schemas.openxmlformats.org/officeDocument/2006/math" xmlns:v="urn:schemas-microsoft-com:vml" xmlns:wp14="http://schemas.microsoft.com/office/word/2010/wordprocessingDrawing" xmlns:wp="http://schemas.openxmlformats.org/drawingml/2006/wordprocessingDrawing" xmlns:w10="urn:schemas-microsoft-com:office:word" xmlns:w="http://schemas.openxmlformats.org/wordprocessingml/2006/main" xmlns:w14="http://schemas.microsoft.com/office/word/2010/wordml" xmlns:w15="http://schemas.microsoft.com/office/word/2012/wordml" xmlns:w16cex="http://schemas.microsoft.com/office/word/2018/wordml/cex" xmlns:w16cid="http://schemas.microsoft.com/office/word/2016/wordml/cid" xmlns:w16="http://schemas.microsoft.com/office/word/2018/wordml" xmlns:w16du="http://schemas.microsoft.com/office/word/2023/wordml/word16du" xmlns:w16sdtdh="http://schemas.microsoft.com/office/word/2020/wordml/sdtdatahash" xmlns:w16sdtfl="http://schemas.microsoft.com/office/word/2024/wordml/sdtformatlock" xmlns:w16se="http://schemas.microsoft.com/office/word/2015/wordml/symex" xmlns:wpg="http://schemas.microsoft.com/office/word/2010/wordprocessingGroup" xmlns:wpi="http://schemas.microsoft.com/office/word/2010/wordprocessingInk" xmlns:wne="http://schemas.microsoft.com/office/word/2006/wordml" xmlns:wps="http://schemas.microsoft.com/office/word/2010/wordprocessingShape" mc:Ignorable="w14 w15 w16se w16cid w16 w16cex w16sdtdh w16sdtfl w16du wp14">
   <w:p>
     <w:pPr>
       <w:pStyle w:val="Footer"/>
@@ -1453,7 +1193,7 @@
 </file>
 
 <file path=word/footer2.xml><?xml version="1.0" encoding="utf-8"?>
-<w:ftr xmlns:wpc="http://schemas.microsoft.com/office/word/2010/wordprocessingCanvas" xmlns:cx="http://schemas.microsoft.com/office/drawing/2014/chartex" xmlns:cx1="http://schemas.microsoft.com/office/drawing/2015/9/8/chartex" xmlns:cx2="http://schemas.microsoft.com/office/drawing/2015/10/21/chartex" xmlns:cx3="http://schemas.microsoft.com/office/drawing/2016/5/9/chartex" xmlns:cx4="http://schemas.microsoft.com/office/drawing/2016/5/10/chartex" xmlns:cx5="http://schemas.microsoft.com/office/drawing/2016/5/11/chartex" xmlns:cx6="http://schemas.microsoft.com/office/drawing/2016/5/12/chartex" xmlns:cx7="http://schemas.microsoft.com/office/drawing/2016/5/13/chartex" xmlns:cx8="http://schemas.microsoft.com/office/drawing/2016/5/14/chartex" xmlns:mc="http://schemas.openxmlformats.org/markup-compatibility/2006" xmlns:aink="http://schemas.microsoft.com/office/drawing/2016/ink" xmlns:am3d="http://schemas.microsoft.com/office/drawing/2017/model3d" xmlns:o="urn:schemas-microsoft-com:office:office" xmlns:oel="http://schemas.microsoft.com/office/2019/extlst" xmlns:r="http://schemas.openxmlformats.org/officeDocument/2006/relationships" xmlns:m="http://schemas.openxmlformats.org/officeDocument/2006/math" xmlns:v="urn:schemas-microsoft-com:vml" xmlns:wp14="http://schemas.microsoft.com/office/word/2010/wordprocessingDrawing" xmlns:wp="http://schemas.openxmlformats.org/drawingml/2006/wordprocessingDrawing" xmlns:w10="urn:schemas-microsoft-com:office:word" xmlns:w="http://schemas.openxmlformats.org/wordprocessingml/2006/main" xmlns:w14="http://schemas.microsoft.com/office/word/2010/wordml" xmlns:w15="http://schemas.microsoft.com/office/word/2012/wordml" xmlns:w16cex="http://schemas.microsoft.com/office/word/2018/wordml/cex" xmlns:w16cid="http://schemas.microsoft.com/office/word/2016/wordml/cid" xmlns:w16="http://schemas.microsoft.com/office/word/2018/wordml" xmlns:w16sdtdh="http://schemas.microsoft.com/office/word/2020/wordml/sdtdatahash" xmlns:w16se="http://schemas.microsoft.com/office/word/2015/wordml/symex" xmlns:wpg="http://schemas.microsoft.com/office/word/2010/wordprocessingGroup" xmlns:wpi="http://schemas.microsoft.com/office/word/2010/wordprocessingInk" xmlns:wne="http://schemas.microsoft.com/office/word/2006/wordml" xmlns:wps="http://schemas.microsoft.com/office/word/2010/wordprocessingShape" mc:Ignorable="w14 w15 w16se w16cid w16 w16cex w16sdtdh wp14">
+<w:ftr xmlns:wpc="http://schemas.microsoft.com/office/word/2010/wordprocessingCanvas" xmlns:cx="http://schemas.microsoft.com/office/drawing/2014/chartex" xmlns:cx1="http://schemas.microsoft.com/office/drawing/2015/9/8/chartex" xmlns:cx2="http://schemas.microsoft.com/office/drawing/2015/10/21/chartex" xmlns:cx3="http://schemas.microsoft.com/office/drawing/2016/5/9/chartex" xmlns:cx4="http://schemas.microsoft.com/office/drawing/2016/5/10/chartex" xmlns:cx5="http://schemas.microsoft.com/office/drawing/2016/5/11/chartex" xmlns:cx6="http://schemas.microsoft.com/office/drawing/2016/5/12/chartex" xmlns:cx7="http://schemas.microsoft.com/office/drawing/2016/5/13/chartex" xmlns:cx8="http://schemas.microsoft.com/office/drawing/2016/5/14/chartex" xmlns:mc="http://schemas.openxmlformats.org/markup-compatibility/2006" xmlns:aink="http://schemas.microsoft.com/office/drawing/2016/ink" xmlns:am3d="http://schemas.microsoft.com/office/drawing/2017/model3d" xmlns:o="urn:schemas-microsoft-com:office:office" xmlns:oel="http://schemas.microsoft.com/office/2019/extlst" xmlns:r="http://schemas.openxmlformats.org/officeDocument/2006/relationships" xmlns:m="http://schemas.openxmlformats.org/officeDocument/2006/math" xmlns:v="urn:schemas-microsoft-com:vml" xmlns:wp14="http://schemas.microsoft.com/office/word/2010/wordprocessingDrawing" xmlns:wp="http://schemas.openxmlformats.org/drawingml/2006/wordprocessingDrawing" xmlns:w10="urn:schemas-microsoft-com:office:word" xmlns:w="http://schemas.openxmlformats.org/wordprocessingml/2006/main" xmlns:w14="http://schemas.microsoft.com/office/word/2010/wordml" xmlns:w15="http://schemas.microsoft.com/office/word/2012/wordml" xmlns:w16cex="http://schemas.microsoft.com/office/word/2018/wordml/cex" xmlns:w16cid="http://schemas.microsoft.com/office/word/2016/wordml/cid" xmlns:w16="http://schemas.microsoft.com/office/word/2018/wordml" xmlns:w16du="http://schemas.microsoft.com/office/word/2023/wordml/word16du" xmlns:w16sdtdh="http://schemas.microsoft.com/office/word/2020/wordml/sdtdatahash" xmlns:w16sdtfl="http://schemas.microsoft.com/office/word/2024/wordml/sdtformatlock" xmlns:w16se="http://schemas.microsoft.com/office/word/2015/wordml/symex" xmlns:wpg="http://schemas.microsoft.com/office/word/2010/wordprocessingGroup" xmlns:wpi="http://schemas.microsoft.com/office/word/2010/wordprocessingInk" xmlns:wne="http://schemas.microsoft.com/office/word/2006/wordml" xmlns:wps="http://schemas.microsoft.com/office/word/2010/wordprocessingShape" mc:Ignorable="w14 w15 w16se w16cid w16 w16cex w16sdtdh w16sdtfl w16du wp14">
   <w:p>
     <w:pPr>
       <w:pStyle w:val="Footer"/>
@@ -1463,7 +1203,7 @@
 </file>
 
 <file path=word/footer3.xml><?xml version="1.0" encoding="utf-8"?>
-<w:ftr xmlns:wpc="http://schemas.microsoft.com/office/word/2010/wordprocessingCanvas" xmlns:cx="http://schemas.microsoft.com/office/drawing/2014/chartex" xmlns:cx1="http://schemas.microsoft.com/office/drawing/2015/9/8/chartex" xmlns:cx2="http://schemas.microsoft.com/office/drawing/2015/10/21/chartex" xmlns:cx3="http://schemas.microsoft.com/office/drawing/2016/5/9/chartex" xmlns:cx4="http://schemas.microsoft.com/office/drawing/2016/5/10/chartex" xmlns:cx5="http://schemas.microsoft.com/office/drawing/2016/5/11/chartex" xmlns:cx6="http://schemas.microsoft.com/office/drawing/2016/5/12/chartex" xmlns:cx7="http://schemas.microsoft.com/office/drawing/2016/5/13/chartex" xmlns:cx8="http://schemas.microsoft.com/office/drawing/2016/5/14/chartex" xmlns:mc="http://schemas.openxmlformats.org/markup-compatibility/2006" xmlns:aink="http://schemas.microsoft.com/office/drawing/2016/ink" xmlns:am3d="http://schemas.microsoft.com/office/drawing/2017/model3d" xmlns:o="urn:schemas-microsoft-com:office:office" xmlns:oel="http://schemas.microsoft.com/office/2019/extlst" xmlns:r="http://schemas.openxmlformats.org/officeDocument/2006/relationships" xmlns:m="http://schemas.openxmlformats.org/officeDocument/2006/math" xmlns:v="urn:schemas-microsoft-com:vml" xmlns:wp14="http://schemas.microsoft.com/office/word/2010/wordprocessingDrawing" xmlns:wp="http://schemas.openxmlformats.org/drawingml/2006/wordprocessingDrawing" xmlns:w10="urn:schemas-microsoft-com:office:word" xmlns:w="http://schemas.openxmlformats.org/wordprocessingml/2006/main" xmlns:w14="http://schemas.microsoft.com/office/word/2010/wordml" xmlns:w15="http://schemas.microsoft.com/office/word/2012/wordml" xmlns:w16cex="http://schemas.microsoft.com/office/word/2018/wordml/cex" xmlns:w16cid="http://schemas.microsoft.com/office/word/2016/wordml/cid" xmlns:w16="http://schemas.microsoft.com/office/word/2018/wordml" xmlns:w16sdtdh="http://schemas.microsoft.com/office/word/2020/wordml/sdtdatahash" xmlns:w16se="http://schemas.microsoft.com/office/word/2015/wordml/symex" xmlns:wpg="http://schemas.microsoft.com/office/word/2010/wordprocessingGroup" xmlns:wpi="http://schemas.microsoft.com/office/word/2010/wordprocessingInk" xmlns:wne="http://schemas.microsoft.com/office/word/2006/wordml" xmlns:wps="http://schemas.microsoft.com/office/word/2010/wordprocessingShape" mc:Ignorable="w14 w15 w16se w16cid w16 w16cex w16sdtdh wp14">
+<w:ftr xmlns:wpc="http://schemas.microsoft.com/office/word/2010/wordprocessingCanvas" xmlns:cx="http://schemas.microsoft.com/office/drawing/2014/chartex" xmlns:cx1="http://schemas.microsoft.com/office/drawing/2015/9/8/chartex" xmlns:cx2="http://schemas.microsoft.com/office/drawing/2015/10/21/chartex" xmlns:cx3="http://schemas.microsoft.com/office/drawing/2016/5/9/chartex" xmlns:cx4="http://schemas.microsoft.com/office/drawing/2016/5/10/chartex" xmlns:cx5="http://schemas.microsoft.com/office/drawing/2016/5/11/chartex" xmlns:cx6="http://schemas.microsoft.com/office/drawing/2016/5/12/chartex" xmlns:cx7="http://schemas.microsoft.com/office/drawing/2016/5/13/chartex" xmlns:cx8="http://schemas.microsoft.com/office/drawing/2016/5/14/chartex" xmlns:mc="http://schemas.openxmlformats.org/markup-compatibility/2006" xmlns:aink="http://schemas.microsoft.com/office/drawing/2016/ink" xmlns:am3d="http://schemas.microsoft.com/office/drawing/2017/model3d" xmlns:o="urn:schemas-microsoft-com:office:office" xmlns:oel="http://schemas.microsoft.com/office/2019/extlst" xmlns:r="http://schemas.openxmlformats.org/officeDocument/2006/relationships" xmlns:m="http://schemas.openxmlformats.org/officeDocument/2006/math" xmlns:v="urn:schemas-microsoft-com:vml" xmlns:wp14="http://schemas.microsoft.com/office/word/2010/wordprocessingDrawing" xmlns:wp="http://schemas.openxmlformats.org/drawingml/2006/wordprocessingDrawing" xmlns:w10="urn:schemas-microsoft-com:office:word" xmlns:w="http://schemas.openxmlformats.org/wordprocessingml/2006/main" xmlns:w14="http://schemas.microsoft.com/office/word/2010/wordml" xmlns:w15="http://schemas.microsoft.com/office/word/2012/wordml" xmlns:w16cex="http://schemas.microsoft.com/office/word/2018/wordml/cex" xmlns:w16cid="http://schemas.microsoft.com/office/word/2016/wordml/cid" xmlns:w16="http://schemas.microsoft.com/office/word/2018/wordml" xmlns:w16du="http://schemas.microsoft.com/office/word/2023/wordml/word16du" xmlns:w16sdtdh="http://schemas.microsoft.com/office/word/2020/wordml/sdtdatahash" xmlns:w16sdtfl="http://schemas.microsoft.com/office/word/2024/wordml/sdtformatlock" xmlns:w16se="http://schemas.microsoft.com/office/word/2015/wordml/symex" xmlns:wpg="http://schemas.microsoft.com/office/word/2010/wordprocessingGroup" xmlns:wpi="http://schemas.microsoft.com/office/word/2010/wordprocessingInk" xmlns:wne="http://schemas.microsoft.com/office/word/2006/wordml" xmlns:wps="http://schemas.microsoft.com/office/word/2010/wordprocessingShape" mc:Ignorable="w14 w15 w16se w16cid w16 w16cex w16sdtdh w16sdtfl w16du wp14">
   <w:p>
     <w:pPr>
       <w:tabs>
@@ -1528,52 +1268,16 @@
         <w:sz w:val="16"/>
         <w:szCs w:val="16"/>
       </w:rPr>
-      <w:t xml:space="preserve">{{ </w:t>
-    </w:r>
-    <w:proofErr w:type="spellStart"/>
+      <w:t>{{ defendant</w:t>
+    </w:r>
+    <w:proofErr w:type="gramEnd"/>
     <w:r>
       <w:rPr>
         <w:rFonts w:ascii="Palatino Linotype" w:hAnsi="Palatino Linotype"/>
         <w:sz w:val="16"/>
         <w:szCs w:val="16"/>
       </w:rPr>
-      <w:t>defendant</w:t>
-    </w:r>
-    <w:proofErr w:type="gramEnd"/>
-    <w:r>
-      <w:rPr>
-        <w:rFonts w:ascii="Palatino Linotype" w:hAnsi="Palatino Linotype"/>
-        <w:sz w:val="16"/>
-        <w:szCs w:val="16"/>
-      </w:rPr>
-      <w:t>.first_name</w:t>
-    </w:r>
-    <w:proofErr w:type="spellEnd"/>
-    <w:r>
-      <w:rPr>
-        <w:rFonts w:ascii="Palatino Linotype" w:hAnsi="Palatino Linotype"/>
-        <w:sz w:val="16"/>
-        <w:szCs w:val="16"/>
-      </w:rPr>
-      <w:t xml:space="preserve"> }} {{ </w:t>
-    </w:r>
-    <w:proofErr w:type="spellStart"/>
-    <w:r>
-      <w:rPr>
-        <w:rFonts w:ascii="Palatino Linotype" w:hAnsi="Palatino Linotype"/>
-        <w:sz w:val="16"/>
-        <w:szCs w:val="16"/>
-      </w:rPr>
-      <w:t>defendant.last_name</w:t>
-    </w:r>
-    <w:proofErr w:type="spellEnd"/>
-    <w:r>
-      <w:rPr>
-        <w:rFonts w:ascii="Palatino Linotype" w:hAnsi="Palatino Linotype"/>
-        <w:sz w:val="16"/>
-        <w:szCs w:val="16"/>
-      </w:rPr>
-      <w:t>}}: PS     OM     EM; Community Control: PS    EM; County Jail: PS   EM;</w:t>
+      <w:t>.first_name }} {{ defendant.last_name}}: PS     OM     EM; Community Control: PS    EM; County Jail: PS   EM;</w:t>
     </w:r>
     <w:r>
       <w:rPr>
@@ -1716,28 +1420,14 @@
       <w:rPr>
         <w:rFonts w:ascii="Palatino Linotype" w:hAnsi="Palatino Linotype"/>
       </w:rPr>
-      <w:t xml:space="preserve">{{ </w:t>
-    </w:r>
-    <w:proofErr w:type="spellStart"/>
-    <w:r>
-      <w:rPr>
-        <w:rFonts w:ascii="Palatino Linotype" w:hAnsi="Palatino Linotype"/>
-      </w:rPr>
-      <w:t>case</w:t>
+      <w:t>{{ case</w:t>
     </w:r>
     <w:proofErr w:type="gramEnd"/>
     <w:r>
       <w:rPr>
         <w:rFonts w:ascii="Palatino Linotype" w:hAnsi="Palatino Linotype"/>
       </w:rPr>
-      <w:t>_number</w:t>
-    </w:r>
-    <w:proofErr w:type="spellEnd"/>
-    <w:r>
-      <w:rPr>
-        <w:rFonts w:ascii="Palatino Linotype" w:hAnsi="Palatino Linotype"/>
-      </w:rPr>
-      <w:t xml:space="preserve"> </w:t>
+      <w:t xml:space="preserve">_number </w:t>
     </w:r>
     <w:r>
       <w:rPr>
@@ -1859,7 +1549,7 @@
 </file>
 
 <file path=word/footnotes.xml><?xml version="1.0" encoding="utf-8"?>
-<w:footnotes xmlns:wpc="http://schemas.microsoft.com/office/word/2010/wordprocessingCanvas" xmlns:cx="http://schemas.microsoft.com/office/drawing/2014/chartex" xmlns:cx1="http://schemas.microsoft.com/office/drawing/2015/9/8/chartex" xmlns:cx2="http://schemas.microsoft.com/office/drawing/2015/10/21/chartex" xmlns:cx3="http://schemas.microsoft.com/office/drawing/2016/5/9/chartex" xmlns:cx4="http://schemas.microsoft.com/office/drawing/2016/5/10/chartex" xmlns:cx5="http://schemas.microsoft.com/office/drawing/2016/5/11/chartex" xmlns:cx6="http://schemas.microsoft.com/office/drawing/2016/5/12/chartex" xmlns:cx7="http://schemas.microsoft.com/office/drawing/2016/5/13/chartex" xmlns:cx8="http://schemas.microsoft.com/office/drawing/2016/5/14/chartex" xmlns:mc="http://schemas.openxmlformats.org/markup-compatibility/2006" xmlns:aink="http://schemas.microsoft.com/office/drawing/2016/ink" xmlns:am3d="http://schemas.microsoft.com/office/drawing/2017/model3d" xmlns:o="urn:schemas-microsoft-com:office:office" xmlns:oel="http://schemas.microsoft.com/office/2019/extlst" xmlns:r="http://schemas.openxmlformats.org/officeDocument/2006/relationships" xmlns:m="http://schemas.openxmlformats.org/officeDocument/2006/math" xmlns:v="urn:schemas-microsoft-com:vml" xmlns:wp14="http://schemas.microsoft.com/office/word/2010/wordprocessingDrawing" xmlns:wp="http://schemas.openxmlformats.org/drawingml/2006/wordprocessingDrawing" xmlns:w10="urn:schemas-microsoft-com:office:word" xmlns:w="http://schemas.openxmlformats.org/wordprocessingml/2006/main" xmlns:w14="http://schemas.microsoft.com/office/word/2010/wordml" xmlns:w15="http://schemas.microsoft.com/office/word/2012/wordml" xmlns:w16cex="http://schemas.microsoft.com/office/word/2018/wordml/cex" xmlns:w16cid="http://schemas.microsoft.com/office/word/2016/wordml/cid" xmlns:w16="http://schemas.microsoft.com/office/word/2018/wordml" xmlns:w16sdtdh="http://schemas.microsoft.com/office/word/2020/wordml/sdtdatahash" xmlns:w16se="http://schemas.microsoft.com/office/word/2015/wordml/symex" xmlns:wpg="http://schemas.microsoft.com/office/word/2010/wordprocessingGroup" xmlns:wpi="http://schemas.microsoft.com/office/word/2010/wordprocessingInk" xmlns:wne="http://schemas.microsoft.com/office/word/2006/wordml" xmlns:wps="http://schemas.microsoft.com/office/word/2010/wordprocessingShape" mc:Ignorable="w14 w15 w16se w16cid w16 w16cex w16sdtdh wp14">
+<w:footnotes xmlns:wpc="http://schemas.microsoft.com/office/word/2010/wordprocessingCanvas" xmlns:cx="http://schemas.microsoft.com/office/drawing/2014/chartex" xmlns:cx1="http://schemas.microsoft.com/office/drawing/2015/9/8/chartex" xmlns:cx2="http://schemas.microsoft.com/office/drawing/2015/10/21/chartex" xmlns:cx3="http://schemas.microsoft.com/office/drawing/2016/5/9/chartex" xmlns:cx4="http://schemas.microsoft.com/office/drawing/2016/5/10/chartex" xmlns:cx5="http://schemas.microsoft.com/office/drawing/2016/5/11/chartex" xmlns:cx6="http://schemas.microsoft.com/office/drawing/2016/5/12/chartex" xmlns:cx7="http://schemas.microsoft.com/office/drawing/2016/5/13/chartex" xmlns:cx8="http://schemas.microsoft.com/office/drawing/2016/5/14/chartex" xmlns:mc="http://schemas.openxmlformats.org/markup-compatibility/2006" xmlns:aink="http://schemas.microsoft.com/office/drawing/2016/ink" xmlns:am3d="http://schemas.microsoft.com/office/drawing/2017/model3d" xmlns:o="urn:schemas-microsoft-com:office:office" xmlns:oel="http://schemas.microsoft.com/office/2019/extlst" xmlns:r="http://schemas.openxmlformats.org/officeDocument/2006/relationships" xmlns:m="http://schemas.openxmlformats.org/officeDocument/2006/math" xmlns:v="urn:schemas-microsoft-com:vml" xmlns:wp14="http://schemas.microsoft.com/office/word/2010/wordprocessingDrawing" xmlns:wp="http://schemas.openxmlformats.org/drawingml/2006/wordprocessingDrawing" xmlns:w10="urn:schemas-microsoft-com:office:word" xmlns:w="http://schemas.openxmlformats.org/wordprocessingml/2006/main" xmlns:w14="http://schemas.microsoft.com/office/word/2010/wordml" xmlns:w15="http://schemas.microsoft.com/office/word/2012/wordml" xmlns:w16cex="http://schemas.microsoft.com/office/word/2018/wordml/cex" xmlns:w16cid="http://schemas.microsoft.com/office/word/2016/wordml/cid" xmlns:w16="http://schemas.microsoft.com/office/word/2018/wordml" xmlns:w16du="http://schemas.microsoft.com/office/word/2023/wordml/word16du" xmlns:w16sdtdh="http://schemas.microsoft.com/office/word/2020/wordml/sdtdatahash" xmlns:w16sdtfl="http://schemas.microsoft.com/office/word/2024/wordml/sdtformatlock" xmlns:w16se="http://schemas.microsoft.com/office/word/2015/wordml/symex" xmlns:wpg="http://schemas.microsoft.com/office/word/2010/wordprocessingGroup" xmlns:wpi="http://schemas.microsoft.com/office/word/2010/wordprocessingInk" xmlns:wne="http://schemas.microsoft.com/office/word/2006/wordml" xmlns:wps="http://schemas.microsoft.com/office/word/2010/wordprocessingShape" mc:Ignorable="w14 w15 w16se w16cid w16 w16cex w16sdtdh w16sdtfl w16du wp14">
   <w:footnote w:type="separator" w:id="-1">
     <w:p>
       <w:r>
@@ -1878,7 +1568,7 @@
 </file>
 
 <file path=word/header1.xml><?xml version="1.0" encoding="utf-8"?>
-<w:hdr xmlns:wpc="http://schemas.microsoft.com/office/word/2010/wordprocessingCanvas" xmlns:cx="http://schemas.microsoft.com/office/drawing/2014/chartex" xmlns:cx1="http://schemas.microsoft.com/office/drawing/2015/9/8/chartex" xmlns:cx2="http://schemas.microsoft.com/office/drawing/2015/10/21/chartex" xmlns:cx3="http://schemas.microsoft.com/office/drawing/2016/5/9/chartex" xmlns:cx4="http://schemas.microsoft.com/office/drawing/2016/5/10/chartex" xmlns:cx5="http://schemas.microsoft.com/office/drawing/2016/5/11/chartex" xmlns:cx6="http://schemas.microsoft.com/office/drawing/2016/5/12/chartex" xmlns:cx7="http://schemas.microsoft.com/office/drawing/2016/5/13/chartex" xmlns:cx8="http://schemas.microsoft.com/office/drawing/2016/5/14/chartex" xmlns:mc="http://schemas.openxmlformats.org/markup-compatibility/2006" xmlns:aink="http://schemas.microsoft.com/office/drawing/2016/ink" xmlns:am3d="http://schemas.microsoft.com/office/drawing/2017/model3d" xmlns:o="urn:schemas-microsoft-com:office:office" xmlns:oel="http://schemas.microsoft.com/office/2019/extlst" xmlns:r="http://schemas.openxmlformats.org/officeDocument/2006/relationships" xmlns:m="http://schemas.openxmlformats.org/officeDocument/2006/math" xmlns:v="urn:schemas-microsoft-com:vml" xmlns:wp14="http://schemas.microsoft.com/office/word/2010/wordprocessingDrawing" xmlns:wp="http://schemas.openxmlformats.org/drawingml/2006/wordprocessingDrawing" xmlns:w10="urn:schemas-microsoft-com:office:word" xmlns:w="http://schemas.openxmlformats.org/wordprocessingml/2006/main" xmlns:w14="http://schemas.microsoft.com/office/word/2010/wordml" xmlns:w15="http://schemas.microsoft.com/office/word/2012/wordml" xmlns:w16cex="http://schemas.microsoft.com/office/word/2018/wordml/cex" xmlns:w16cid="http://schemas.microsoft.com/office/word/2016/wordml/cid" xmlns:w16="http://schemas.microsoft.com/office/word/2018/wordml" xmlns:w16sdtdh="http://schemas.microsoft.com/office/word/2020/wordml/sdtdatahash" xmlns:w16se="http://schemas.microsoft.com/office/word/2015/wordml/symex" xmlns:wpg="http://schemas.microsoft.com/office/word/2010/wordprocessingGroup" xmlns:wpi="http://schemas.microsoft.com/office/word/2010/wordprocessingInk" xmlns:wne="http://schemas.microsoft.com/office/word/2006/wordml" xmlns:wps="http://schemas.microsoft.com/office/word/2010/wordprocessingShape" mc:Ignorable="w14 w15 w16se w16cid w16 w16cex w16sdtdh wp14">
+<w:hdr xmlns:wpc="http://schemas.microsoft.com/office/word/2010/wordprocessingCanvas" xmlns:cx="http://schemas.microsoft.com/office/drawing/2014/chartex" xmlns:cx1="http://schemas.microsoft.com/office/drawing/2015/9/8/chartex" xmlns:cx2="http://schemas.microsoft.com/office/drawing/2015/10/21/chartex" xmlns:cx3="http://schemas.microsoft.com/office/drawing/2016/5/9/chartex" xmlns:cx4="http://schemas.microsoft.com/office/drawing/2016/5/10/chartex" xmlns:cx5="http://schemas.microsoft.com/office/drawing/2016/5/11/chartex" xmlns:cx6="http://schemas.microsoft.com/office/drawing/2016/5/12/chartex" xmlns:cx7="http://schemas.microsoft.com/office/drawing/2016/5/13/chartex" xmlns:cx8="http://schemas.microsoft.com/office/drawing/2016/5/14/chartex" xmlns:mc="http://schemas.openxmlformats.org/markup-compatibility/2006" xmlns:aink="http://schemas.microsoft.com/office/drawing/2016/ink" xmlns:am3d="http://schemas.microsoft.com/office/drawing/2017/model3d" xmlns:o="urn:schemas-microsoft-com:office:office" xmlns:oel="http://schemas.microsoft.com/office/2019/extlst" xmlns:r="http://schemas.openxmlformats.org/officeDocument/2006/relationships" xmlns:m="http://schemas.openxmlformats.org/officeDocument/2006/math" xmlns:v="urn:schemas-microsoft-com:vml" xmlns:wp14="http://schemas.microsoft.com/office/word/2010/wordprocessingDrawing" xmlns:wp="http://schemas.openxmlformats.org/drawingml/2006/wordprocessingDrawing" xmlns:w10="urn:schemas-microsoft-com:office:word" xmlns:w="http://schemas.openxmlformats.org/wordprocessingml/2006/main" xmlns:w14="http://schemas.microsoft.com/office/word/2010/wordml" xmlns:w15="http://schemas.microsoft.com/office/word/2012/wordml" xmlns:w16cex="http://schemas.microsoft.com/office/word/2018/wordml/cex" xmlns:w16cid="http://schemas.microsoft.com/office/word/2016/wordml/cid" xmlns:w16="http://schemas.microsoft.com/office/word/2018/wordml" xmlns:w16du="http://schemas.microsoft.com/office/word/2023/wordml/word16du" xmlns:w16sdtdh="http://schemas.microsoft.com/office/word/2020/wordml/sdtdatahash" xmlns:w16sdtfl="http://schemas.microsoft.com/office/word/2024/wordml/sdtformatlock" xmlns:w16se="http://schemas.microsoft.com/office/word/2015/wordml/symex" xmlns:wpg="http://schemas.microsoft.com/office/word/2010/wordprocessingGroup" xmlns:wpi="http://schemas.microsoft.com/office/word/2010/wordprocessingInk" xmlns:wne="http://schemas.microsoft.com/office/word/2006/wordml" xmlns:wps="http://schemas.microsoft.com/office/word/2010/wordprocessingShape" mc:Ignorable="w14 w15 w16se w16cid w16 w16cex w16sdtdh w16sdtfl w16du wp14">
   <w:p>
     <w:pPr>
       <w:pStyle w:val="Header"/>
@@ -1888,7 +1578,7 @@
 </file>
 
 <file path=word/header2.xml><?xml version="1.0" encoding="utf-8"?>
-<w:hdr xmlns:wpc="http://schemas.microsoft.com/office/word/2010/wordprocessingCanvas" xmlns:cx="http://schemas.microsoft.com/office/drawing/2014/chartex" xmlns:cx1="http://schemas.microsoft.com/office/drawing/2015/9/8/chartex" xmlns:cx2="http://schemas.microsoft.com/office/drawing/2015/10/21/chartex" xmlns:cx3="http://schemas.microsoft.com/office/drawing/2016/5/9/chartex" xmlns:cx4="http://schemas.microsoft.com/office/drawing/2016/5/10/chartex" xmlns:cx5="http://schemas.microsoft.com/office/drawing/2016/5/11/chartex" xmlns:cx6="http://schemas.microsoft.com/office/drawing/2016/5/12/chartex" xmlns:cx7="http://schemas.microsoft.com/office/drawing/2016/5/13/chartex" xmlns:cx8="http://schemas.microsoft.com/office/drawing/2016/5/14/chartex" xmlns:mc="http://schemas.openxmlformats.org/markup-compatibility/2006" xmlns:aink="http://schemas.microsoft.com/office/drawing/2016/ink" xmlns:am3d="http://schemas.microsoft.com/office/drawing/2017/model3d" xmlns:o="urn:schemas-microsoft-com:office:office" xmlns:oel="http://schemas.microsoft.com/office/2019/extlst" xmlns:r="http://schemas.openxmlformats.org/officeDocument/2006/relationships" xmlns:m="http://schemas.openxmlformats.org/officeDocument/2006/math" xmlns:v="urn:schemas-microsoft-com:vml" xmlns:wp14="http://schemas.microsoft.com/office/word/2010/wordprocessingDrawing" xmlns:wp="http://schemas.openxmlformats.org/drawingml/2006/wordprocessingDrawing" xmlns:w10="urn:schemas-microsoft-com:office:word" xmlns:w="http://schemas.openxmlformats.org/wordprocessingml/2006/main" xmlns:w14="http://schemas.microsoft.com/office/word/2010/wordml" xmlns:w15="http://schemas.microsoft.com/office/word/2012/wordml" xmlns:w16cex="http://schemas.microsoft.com/office/word/2018/wordml/cex" xmlns:w16cid="http://schemas.microsoft.com/office/word/2016/wordml/cid" xmlns:w16="http://schemas.microsoft.com/office/word/2018/wordml" xmlns:w16sdtdh="http://schemas.microsoft.com/office/word/2020/wordml/sdtdatahash" xmlns:w16se="http://schemas.microsoft.com/office/word/2015/wordml/symex" xmlns:wpg="http://schemas.microsoft.com/office/word/2010/wordprocessingGroup" xmlns:wpi="http://schemas.microsoft.com/office/word/2010/wordprocessingInk" xmlns:wne="http://schemas.microsoft.com/office/word/2006/wordml" xmlns:wps="http://schemas.microsoft.com/office/word/2010/wordprocessingShape" mc:Ignorable="w14 w15 w16se w16cid w16 w16cex w16sdtdh wp14">
+<w:hdr xmlns:wpc="http://schemas.microsoft.com/office/word/2010/wordprocessingCanvas" xmlns:cx="http://schemas.microsoft.com/office/drawing/2014/chartex" xmlns:cx1="http://schemas.microsoft.com/office/drawing/2015/9/8/chartex" xmlns:cx2="http://schemas.microsoft.com/office/drawing/2015/10/21/chartex" xmlns:cx3="http://schemas.microsoft.com/office/drawing/2016/5/9/chartex" xmlns:cx4="http://schemas.microsoft.com/office/drawing/2016/5/10/chartex" xmlns:cx5="http://schemas.microsoft.com/office/drawing/2016/5/11/chartex" xmlns:cx6="http://schemas.microsoft.com/office/drawing/2016/5/12/chartex" xmlns:cx7="http://schemas.microsoft.com/office/drawing/2016/5/13/chartex" xmlns:cx8="http://schemas.microsoft.com/office/drawing/2016/5/14/chartex" xmlns:mc="http://schemas.openxmlformats.org/markup-compatibility/2006" xmlns:aink="http://schemas.microsoft.com/office/drawing/2016/ink" xmlns:am3d="http://schemas.microsoft.com/office/drawing/2017/model3d" xmlns:o="urn:schemas-microsoft-com:office:office" xmlns:oel="http://schemas.microsoft.com/office/2019/extlst" xmlns:r="http://schemas.openxmlformats.org/officeDocument/2006/relationships" xmlns:m="http://schemas.openxmlformats.org/officeDocument/2006/math" xmlns:v="urn:schemas-microsoft-com:vml" xmlns:wp14="http://schemas.microsoft.com/office/word/2010/wordprocessingDrawing" xmlns:wp="http://schemas.openxmlformats.org/drawingml/2006/wordprocessingDrawing" xmlns:w10="urn:schemas-microsoft-com:office:word" xmlns:w="http://schemas.openxmlformats.org/wordprocessingml/2006/main" xmlns:w14="http://schemas.microsoft.com/office/word/2010/wordml" xmlns:w15="http://schemas.microsoft.com/office/word/2012/wordml" xmlns:w16cex="http://schemas.microsoft.com/office/word/2018/wordml/cex" xmlns:w16cid="http://schemas.microsoft.com/office/word/2016/wordml/cid" xmlns:w16="http://schemas.microsoft.com/office/word/2018/wordml" xmlns:w16du="http://schemas.microsoft.com/office/word/2023/wordml/word16du" xmlns:w16sdtdh="http://schemas.microsoft.com/office/word/2020/wordml/sdtdatahash" xmlns:w16sdtfl="http://schemas.microsoft.com/office/word/2024/wordml/sdtformatlock" xmlns:w16se="http://schemas.microsoft.com/office/word/2015/wordml/symex" xmlns:wpg="http://schemas.microsoft.com/office/word/2010/wordprocessingGroup" xmlns:wpi="http://schemas.microsoft.com/office/word/2010/wordprocessingInk" xmlns:wne="http://schemas.microsoft.com/office/word/2006/wordml" xmlns:wps="http://schemas.microsoft.com/office/word/2010/wordprocessingShape" mc:Ignorable="w14 w15 w16se w16cid w16 w16cex w16sdtdh w16sdtfl w16du wp14">
   <w:p>
     <w:pPr>
       <w:pStyle w:val="Header"/>
@@ -1898,7 +1588,7 @@
 </file>
 
 <file path=word/header3.xml><?xml version="1.0" encoding="utf-8"?>
-<w:hdr xmlns:wpc="http://schemas.microsoft.com/office/word/2010/wordprocessingCanvas" xmlns:cx="http://schemas.microsoft.com/office/drawing/2014/chartex" xmlns:cx1="http://schemas.microsoft.com/office/drawing/2015/9/8/chartex" xmlns:cx2="http://schemas.microsoft.com/office/drawing/2015/10/21/chartex" xmlns:cx3="http://schemas.microsoft.com/office/drawing/2016/5/9/chartex" xmlns:cx4="http://schemas.microsoft.com/office/drawing/2016/5/10/chartex" xmlns:cx5="http://schemas.microsoft.com/office/drawing/2016/5/11/chartex" xmlns:cx6="http://schemas.microsoft.com/office/drawing/2016/5/12/chartex" xmlns:cx7="http://schemas.microsoft.com/office/drawing/2016/5/13/chartex" xmlns:cx8="http://schemas.microsoft.com/office/drawing/2016/5/14/chartex" xmlns:mc="http://schemas.openxmlformats.org/markup-compatibility/2006" xmlns:aink="http://schemas.microsoft.com/office/drawing/2016/ink" xmlns:am3d="http://schemas.microsoft.com/office/drawing/2017/model3d" xmlns:o="urn:schemas-microsoft-com:office:office" xmlns:oel="http://schemas.microsoft.com/office/2019/extlst" xmlns:r="http://schemas.openxmlformats.org/officeDocument/2006/relationships" xmlns:m="http://schemas.openxmlformats.org/officeDocument/2006/math" xmlns:v="urn:schemas-microsoft-com:vml" xmlns:wp14="http://schemas.microsoft.com/office/word/2010/wordprocessingDrawing" xmlns:wp="http://schemas.openxmlformats.org/drawingml/2006/wordprocessingDrawing" xmlns:w10="urn:schemas-microsoft-com:office:word" xmlns:w="http://schemas.openxmlformats.org/wordprocessingml/2006/main" xmlns:w14="http://schemas.microsoft.com/office/word/2010/wordml" xmlns:w15="http://schemas.microsoft.com/office/word/2012/wordml" xmlns:w16cex="http://schemas.microsoft.com/office/word/2018/wordml/cex" xmlns:w16cid="http://schemas.microsoft.com/office/word/2016/wordml/cid" xmlns:w16="http://schemas.microsoft.com/office/word/2018/wordml" xmlns:w16sdtdh="http://schemas.microsoft.com/office/word/2020/wordml/sdtdatahash" xmlns:w16se="http://schemas.microsoft.com/office/word/2015/wordml/symex" xmlns:wpg="http://schemas.microsoft.com/office/word/2010/wordprocessingGroup" xmlns:wpi="http://schemas.microsoft.com/office/word/2010/wordprocessingInk" xmlns:wne="http://schemas.microsoft.com/office/word/2006/wordml" xmlns:wps="http://schemas.microsoft.com/office/word/2010/wordprocessingShape" mc:Ignorable="w14 w15 w16se w16cid w16 w16cex w16sdtdh wp14">
+<w:hdr xmlns:wpc="http://schemas.microsoft.com/office/word/2010/wordprocessingCanvas" xmlns:cx="http://schemas.microsoft.com/office/drawing/2014/chartex" xmlns:cx1="http://schemas.microsoft.com/office/drawing/2015/9/8/chartex" xmlns:cx2="http://schemas.microsoft.com/office/drawing/2015/10/21/chartex" xmlns:cx3="http://schemas.microsoft.com/office/drawing/2016/5/9/chartex" xmlns:cx4="http://schemas.microsoft.com/office/drawing/2016/5/10/chartex" xmlns:cx5="http://schemas.microsoft.com/office/drawing/2016/5/11/chartex" xmlns:cx6="http://schemas.microsoft.com/office/drawing/2016/5/12/chartex" xmlns:cx7="http://schemas.microsoft.com/office/drawing/2016/5/13/chartex" xmlns:cx8="http://schemas.microsoft.com/office/drawing/2016/5/14/chartex" xmlns:mc="http://schemas.openxmlformats.org/markup-compatibility/2006" xmlns:aink="http://schemas.microsoft.com/office/drawing/2016/ink" xmlns:am3d="http://schemas.microsoft.com/office/drawing/2017/model3d" xmlns:o="urn:schemas-microsoft-com:office:office" xmlns:oel="http://schemas.microsoft.com/office/2019/extlst" xmlns:r="http://schemas.openxmlformats.org/officeDocument/2006/relationships" xmlns:m="http://schemas.openxmlformats.org/officeDocument/2006/math" xmlns:v="urn:schemas-microsoft-com:vml" xmlns:wp14="http://schemas.microsoft.com/office/word/2010/wordprocessingDrawing" xmlns:wp="http://schemas.openxmlformats.org/drawingml/2006/wordprocessingDrawing" xmlns:w10="urn:schemas-microsoft-com:office:word" xmlns:w="http://schemas.openxmlformats.org/wordprocessingml/2006/main" xmlns:w14="http://schemas.microsoft.com/office/word/2010/wordml" xmlns:w15="http://schemas.microsoft.com/office/word/2012/wordml" xmlns:w16cex="http://schemas.microsoft.com/office/word/2018/wordml/cex" xmlns:w16cid="http://schemas.microsoft.com/office/word/2016/wordml/cid" xmlns:w16="http://schemas.microsoft.com/office/word/2018/wordml" xmlns:w16du="http://schemas.microsoft.com/office/word/2023/wordml/word16du" xmlns:w16sdtdh="http://schemas.microsoft.com/office/word/2020/wordml/sdtdatahash" xmlns:w16sdtfl="http://schemas.microsoft.com/office/word/2024/wordml/sdtformatlock" xmlns:w16se="http://schemas.microsoft.com/office/word/2015/wordml/symex" xmlns:wpg="http://schemas.microsoft.com/office/word/2010/wordprocessingGroup" xmlns:wpi="http://schemas.microsoft.com/office/word/2010/wordprocessingInk" xmlns:wne="http://schemas.microsoft.com/office/word/2006/wordml" xmlns:wps="http://schemas.microsoft.com/office/word/2010/wordprocessingShape" mc:Ignorable="w14 w15 w16se w16cid w16 w16cex w16sdtdh w16sdtfl w16du wp14">
   <w:p>
     <w:pPr>
       <w:pStyle w:val="Header"/>
@@ -1927,7 +1617,7 @@
 </file>
 
 <file path=word/numbering.xml><?xml version="1.0" encoding="utf-8"?>
-<w:numbering xmlns:wpc="http://schemas.microsoft.com/office/word/2010/wordprocessingCanvas" xmlns:cx="http://schemas.microsoft.com/office/drawing/2014/chartex" xmlns:cx1="http://schemas.microsoft.com/office/drawing/2015/9/8/chartex" xmlns:cx2="http://schemas.microsoft.com/office/drawing/2015/10/21/chartex" xmlns:cx3="http://schemas.microsoft.com/office/drawing/2016/5/9/chartex" xmlns:cx4="http://schemas.microsoft.com/office/drawing/2016/5/10/chartex" xmlns:cx5="http://schemas.microsoft.com/office/drawing/2016/5/11/chartex" xmlns:cx6="http://schemas.microsoft.com/office/drawing/2016/5/12/chartex" xmlns:cx7="http://schemas.microsoft.com/office/drawing/2016/5/13/chartex" xmlns:cx8="http://schemas.microsoft.com/office/drawing/2016/5/14/chartex" xmlns:mc="http://schemas.openxmlformats.org/markup-compatibility/2006" xmlns:aink="http://schemas.microsoft.com/office/drawing/2016/ink" xmlns:am3d="http://schemas.microsoft.com/office/drawing/2017/model3d" xmlns:o="urn:schemas-microsoft-com:office:office" xmlns:oel="http://schemas.microsoft.com/office/2019/extlst" xmlns:r="http://schemas.openxmlformats.org/officeDocument/2006/relationships" xmlns:m="http://schemas.openxmlformats.org/officeDocument/2006/math" xmlns:v="urn:schemas-microsoft-com:vml" xmlns:wp14="http://schemas.microsoft.com/office/word/2010/wordprocessingDrawing" xmlns:wp="http://schemas.openxmlformats.org/drawingml/2006/wordprocessingDrawing" xmlns:w10="urn:schemas-microsoft-com:office:word" xmlns:w="http://schemas.openxmlformats.org/wordprocessingml/2006/main" xmlns:w14="http://schemas.microsoft.com/office/word/2010/wordml" xmlns:w15="http://schemas.microsoft.com/office/word/2012/wordml" xmlns:w16cex="http://schemas.microsoft.com/office/word/2018/wordml/cex" xmlns:w16cid="http://schemas.microsoft.com/office/word/2016/wordml/cid" xmlns:w16="http://schemas.microsoft.com/office/word/2018/wordml" xmlns:w16sdtdh="http://schemas.microsoft.com/office/word/2020/wordml/sdtdatahash" xmlns:w16se="http://schemas.microsoft.com/office/word/2015/wordml/symex" xmlns:wpg="http://schemas.microsoft.com/office/word/2010/wordprocessingGroup" xmlns:wpi="http://schemas.microsoft.com/office/word/2010/wordprocessingInk" xmlns:wne="http://schemas.microsoft.com/office/word/2006/wordml" xmlns:wps="http://schemas.microsoft.com/office/word/2010/wordprocessingShape" mc:Ignorable="w14 w15 w16se w16cid w16 w16cex w16sdtdh wp14">
+<w:numbering xmlns:wpc="http://schemas.microsoft.com/office/word/2010/wordprocessingCanvas" xmlns:cx="http://schemas.microsoft.com/office/drawing/2014/chartex" xmlns:cx1="http://schemas.microsoft.com/office/drawing/2015/9/8/chartex" xmlns:cx2="http://schemas.microsoft.com/office/drawing/2015/10/21/chartex" xmlns:cx3="http://schemas.microsoft.com/office/drawing/2016/5/9/chartex" xmlns:cx4="http://schemas.microsoft.com/office/drawing/2016/5/10/chartex" xmlns:cx5="http://schemas.microsoft.com/office/drawing/2016/5/11/chartex" xmlns:cx6="http://schemas.microsoft.com/office/drawing/2016/5/12/chartex" xmlns:cx7="http://schemas.microsoft.com/office/drawing/2016/5/13/chartex" xmlns:cx8="http://schemas.microsoft.com/office/drawing/2016/5/14/chartex" xmlns:mc="http://schemas.openxmlformats.org/markup-compatibility/2006" xmlns:aink="http://schemas.microsoft.com/office/drawing/2016/ink" xmlns:am3d="http://schemas.microsoft.com/office/drawing/2017/model3d" xmlns:o="urn:schemas-microsoft-com:office:office" xmlns:oel="http://schemas.microsoft.com/office/2019/extlst" xmlns:r="http://schemas.openxmlformats.org/officeDocument/2006/relationships" xmlns:m="http://schemas.openxmlformats.org/officeDocument/2006/math" xmlns:v="urn:schemas-microsoft-com:vml" xmlns:wp14="http://schemas.microsoft.com/office/word/2010/wordprocessingDrawing" xmlns:wp="http://schemas.openxmlformats.org/drawingml/2006/wordprocessingDrawing" xmlns:w10="urn:schemas-microsoft-com:office:word" xmlns:w="http://schemas.openxmlformats.org/wordprocessingml/2006/main" xmlns:w14="http://schemas.microsoft.com/office/word/2010/wordml" xmlns:w15="http://schemas.microsoft.com/office/word/2012/wordml" xmlns:w16cex="http://schemas.microsoft.com/office/word/2018/wordml/cex" xmlns:w16cid="http://schemas.microsoft.com/office/word/2016/wordml/cid" xmlns:w16="http://schemas.microsoft.com/office/word/2018/wordml" xmlns:w16du="http://schemas.microsoft.com/office/word/2023/wordml/word16du" xmlns:w16sdtdh="http://schemas.microsoft.com/office/word/2020/wordml/sdtdatahash" xmlns:w16sdtfl="http://schemas.microsoft.com/office/word/2024/wordml/sdtformatlock" xmlns:w16se="http://schemas.microsoft.com/office/word/2015/wordml/symex" xmlns:wpg="http://schemas.microsoft.com/office/word/2010/wordprocessingGroup" xmlns:wpi="http://schemas.microsoft.com/office/word/2010/wordprocessingInk" xmlns:wne="http://schemas.microsoft.com/office/word/2006/wordml" xmlns:wps="http://schemas.microsoft.com/office/word/2010/wordprocessingShape" mc:Ignorable="w14 w15 w16se w16cid w16 w16cex w16sdtdh w16sdtfl w16du wp14">
   <w:abstractNum w:abstractNumId="0" w15:restartNumberingAfterBreak="0">
     <w:nsid w:val="40AF47CE"/>
     <w:multiLevelType w:val="hybridMultilevel"/>
@@ -2141,7 +1831,7 @@
 </file>
 
 <file path=word/styles.xml><?xml version="1.0" encoding="utf-8"?>
-<w:styles xmlns:mc="http://schemas.openxmlformats.org/markup-compatibility/2006" xmlns:r="http://schemas.openxmlformats.org/officeDocument/2006/relationships" xmlns:w="http://schemas.openxmlformats.org/wordprocessingml/2006/main" xmlns:w14="http://schemas.microsoft.com/office/word/2010/wordml" xmlns:w15="http://schemas.microsoft.com/office/word/2012/wordml" xmlns:w16cex="http://schemas.microsoft.com/office/word/2018/wordml/cex" xmlns:w16cid="http://schemas.microsoft.com/office/word/2016/wordml/cid" xmlns:w16="http://schemas.microsoft.com/office/word/2018/wordml" xmlns:w16sdtdh="http://schemas.microsoft.com/office/word/2020/wordml/sdtdatahash" xmlns:w16se="http://schemas.microsoft.com/office/word/2015/wordml/symex" mc:Ignorable="w14 w15 w16se w16cid w16 w16cex w16sdtdh">
+<w:styles xmlns:mc="http://schemas.openxmlformats.org/markup-compatibility/2006" xmlns:r="http://schemas.openxmlformats.org/officeDocument/2006/relationships" xmlns:w="http://schemas.openxmlformats.org/wordprocessingml/2006/main" xmlns:w14="http://schemas.microsoft.com/office/word/2010/wordml" xmlns:w15="http://schemas.microsoft.com/office/word/2012/wordml" xmlns:w16cex="http://schemas.microsoft.com/office/word/2018/wordml/cex" xmlns:w16cid="http://schemas.microsoft.com/office/word/2016/wordml/cid" xmlns:w16="http://schemas.microsoft.com/office/word/2018/wordml" xmlns:w16du="http://schemas.microsoft.com/office/word/2023/wordml/word16du" xmlns:w16sdtdh="http://schemas.microsoft.com/office/word/2020/wordml/sdtdatahash" xmlns:w16sdtfl="http://schemas.microsoft.com/office/word/2024/wordml/sdtformatlock" xmlns:w16se="http://schemas.microsoft.com/office/word/2015/wordml/symex" mc:Ignorable="w14 w15 w16se w16cid w16 w16cex w16sdtdh w16sdtfl w16du">
   <w:docDefaults>
     <w:rPrDefault>
       <w:rPr>

</xml_diff>